<commit_message>
Atualizando conteúdo com o serviço atual
</commit_message>
<xml_diff>
--- a/img/joao_pedro_de_lima_faria_curriculo.docx
+++ b/img/joao_pedro_de_lima_faria_curriculo.docx
@@ -105,7 +105,7 @@
           <w:szCs w:val="20"/>
           <w:rtl w:val="0"/>
         </w:rPr>
-        <w:t xml:space="preserve">23 anos (nascimento 19/04/1998)</w:t>
+        <w:t xml:space="preserve">25 anos (nascimento 19/04/1998)</w:t>
       </w:r>
       <w:r>
         <w:rPr>
@@ -232,7 +232,7 @@
           <w:szCs w:val="20"/>
           <w:rtl w:val="0"/>
         </w:rPr>
-        <w:t xml:space="preserve">Rua Carlos Xavier, 342</w:t>
+        <w:t xml:space="preserve">Rua Salvatina Feliciana dos Santos, 335</w:t>
       </w:r>
       <w:r>
         <w:rPr>
@@ -267,7 +267,7 @@
           <w:szCs w:val="20"/>
           <w:rtl w:val="0"/>
         </w:rPr>
-        <w:t xml:space="preserve">Rio de Janeiro</w:t>
+        <w:t xml:space="preserve">Florianópolis - SC.</w:t>
       </w:r>
       <w:r>
         <w:rPr>
@@ -302,7 +302,7 @@
           <w:szCs w:val="20"/>
           <w:rtl w:val="0"/>
         </w:rPr>
-        <w:t xml:space="preserve">Oswaldo Cruz</w:t>
+        <w:t xml:space="preserve">Itacorubi</w:t>
       </w:r>
       <w:r>
         <w:rPr>
@@ -361,16 +361,7 @@
           <w:szCs w:val="20"/>
           <w:rtl w:val="0"/>
         </w:rPr>
-        <w:t xml:space="preserve"> </w:t>
-      </w:r>
-      <w:r>
-        <w:rPr>
-          <w:color w:val="1054cc"/>
-          <w:sz w:val="20"/>
-          <w:szCs w:val="20"/>
-          <w:rtl w:val="0"/>
-        </w:rPr>
-        <w:t xml:space="preserve">/ </w:t>
+        <w:t xml:space="preserve"> / </w:t>
       </w:r>
       <w:hyperlink r:id="rId7">
         <w:r>
@@ -401,18 +392,17 @@
                 <wp:positionV relativeFrom="paragraph">
                   <wp:posOffset>0</wp:posOffset>
                 </wp:positionV>
-                <wp:extent cx="12700" cy="12700"/>
+                <wp:extent cx="22225" cy="22225"/>
                 <wp:effectExtent b="0" l="0" r="0" t="0"/>
                 <wp:wrapNone/>
                 <wp:docPr id="1" name=""/>
                 <a:graphic>
                   <a:graphicData uri="http://schemas.microsoft.com/office/word/2010/wordprocessingShape">
                     <wps:wsp>
-                      <wps:cNvSpPr/>
-                      <wps:cNvPr id="2" name="Shape 2"/>
+                      <wps:cNvCnPr/>
                       <wps:spPr>
                         <a:xfrm>
-                          <a:off x="7178610" y="3968974"/>
+                          <a:off x="4695760" y="3780000"/>
                           <a:ext cx="1300480" cy="0"/>
                         </a:xfrm>
                         <a:prstGeom prst="straightConnector1">
@@ -450,15 +440,15 @@
                 <wp:positionV relativeFrom="paragraph">
                   <wp:posOffset>0</wp:posOffset>
                 </wp:positionV>
-                <wp:extent cx="12700" cy="12700"/>
+                <wp:extent cx="22225" cy="22225"/>
                 <wp:effectExtent b="0" l="0" r="0" t="0"/>
                 <wp:wrapNone/>
-                <wp:docPr id="1" name="image5.png"/>
+                <wp:docPr id="1" name="image2.png"/>
                 <a:graphic>
                   <a:graphicData uri="http://schemas.openxmlformats.org/drawingml/2006/picture">
                     <pic:pic>
                       <pic:nvPicPr>
-                        <pic:cNvPr id="0" name="image5.png"/>
+                        <pic:cNvPr id="0" name="image2.png"/>
                         <pic:cNvPicPr preferRelativeResize="0"/>
                       </pic:nvPicPr>
                       <pic:blipFill>
@@ -471,7 +461,7 @@
                       <pic:spPr>
                         <a:xfrm>
                           <a:off x="0" y="0"/>
-                          <a:ext cx="12700" cy="12700"/>
+                          <a:ext cx="22225" cy="22225"/>
                         </a:xfrm>
                         <a:prstGeom prst="rect"/>
                         <a:ln/>
@@ -547,8 +537,8 @@
         <w:ind w:left="122" w:right="0" w:firstLine="0"/>
         <w:jc w:val="left"/>
         <w:rPr>
-          <w:sz w:val="24"/>
-          <w:szCs w:val="24"/>
+          <w:sz w:val="18"/>
+          <w:szCs w:val="18"/>
         </w:rPr>
       </w:pPr>
       <w:r>
@@ -574,8 +564,8 @@
       <w:hyperlink r:id="rId10">
         <w:r>
           <w:rPr>
-            <w:sz w:val="24"/>
-            <w:szCs w:val="24"/>
+            <w:sz w:val="20"/>
+            <w:szCs w:val="20"/>
             <w:u w:val="single"/>
             <w:rtl w:val="0"/>
           </w:rPr>
@@ -602,7 +592,7 @@
           <w:between w:space="0" w:sz="0" w:val="nil"/>
         </w:pBdr>
         <w:shd w:fill="auto" w:val="clear"/>
-        <w:spacing w:after="0" w:before="0" w:line="240" w:lineRule="auto"/>
+        <w:spacing w:after="0" w:before="9" w:line="240" w:lineRule="auto"/>
         <w:ind w:left="0" w:right="0" w:firstLine="0"/>
         <w:jc w:val="left"/>
         <w:rPr>
@@ -612,8 +602,8 @@
           <w:smallCaps w:val="0"/>
           <w:strike w:val="0"/>
           <w:color w:val="000000"/>
-          <w:sz w:val="11"/>
-          <w:szCs w:val="11"/>
+          <w:sz w:val="24"/>
+          <w:szCs w:val="24"/>
           <w:u w:val="none"/>
           <w:shd w:fill="auto" w:val="clear"/>
           <w:vertAlign w:val="baseline"/>
@@ -632,12 +622,12 @@
               <wp:posOffset>73025</wp:posOffset>
             </wp:positionH>
             <wp:positionV relativeFrom="paragraph">
-              <wp:posOffset>105166</wp:posOffset>
+              <wp:posOffset>205936</wp:posOffset>
             </wp:positionV>
             <wp:extent cx="420052" cy="28003"/>
             <wp:effectExtent b="0" l="0" r="0" t="0"/>
             <wp:wrapTopAndBottom distB="0" distT="0"/>
-            <wp:docPr id="3" name="image1.png"/>
+            <wp:docPr id="4" name="image1.png"/>
             <a:graphic>
               <a:graphicData uri="http://schemas.openxmlformats.org/drawingml/2006/picture">
                 <pic:pic>
@@ -669,39 +659,6 @@
     </w:p>
     <w:p>
       <w:pPr>
-        <w:pStyle w:val="Heading1"/>
-        <w:spacing w:before="232" w:lineRule="auto"/>
-        <w:ind w:firstLine="122"/>
-        <w:rPr/>
-      </w:pPr>
-      <w:r>
-        <w:rPr>
-          <w:rtl w:val="0"/>
-        </w:rPr>
-        <w:t xml:space="preserve">Objetivo</w:t>
-      </w:r>
-    </w:p>
-    <w:p>
-      <w:pPr>
-        <w:spacing w:before="178" w:line="348" w:lineRule="auto"/>
-        <w:ind w:left="122" w:right="346" w:firstLine="0"/>
-        <w:jc w:val="left"/>
-        <w:rPr>
-          <w:sz w:val="22"/>
-          <w:szCs w:val="22"/>
-        </w:rPr>
-      </w:pPr>
-      <w:r>
-        <w:rPr>
-          <w:sz w:val="22"/>
-          <w:szCs w:val="22"/>
-          <w:rtl w:val="0"/>
-        </w:rPr>
-        <w:t xml:space="preserve">Busco uma oportunidade no mercado de trabalho para desenvolver minhas habilidades podendo viabilizar o crescimento quantitativo e qualitativo da empresa.</w:t>
-      </w:r>
-    </w:p>
-    <w:p>
-      <w:pPr>
         <w:keepNext w:val="0"/>
         <w:keepLines w:val="0"/>
         <w:pageBreakBefore w:val="0"/>
@@ -736,85 +693,6 @@
           <w:rtl w:val="0"/>
         </w:rPr>
       </w:r>
-      <w:r>
-        <w:drawing>
-          <wp:anchor allowOverlap="1" behindDoc="0" distB="0" distT="0" distL="0" distR="0" hidden="0" layoutInCell="1" locked="0" relativeHeight="0" simplePos="0">
-            <wp:simplePos x="0" y="0"/>
-            <wp:positionH relativeFrom="column">
-              <wp:posOffset>73025</wp:posOffset>
-            </wp:positionH>
-            <wp:positionV relativeFrom="paragraph">
-              <wp:posOffset>205936</wp:posOffset>
-            </wp:positionV>
-            <wp:extent cx="420052" cy="28003"/>
-            <wp:effectExtent b="0" l="0" r="0" t="0"/>
-            <wp:wrapTopAndBottom distB="0" distT="0"/>
-            <wp:docPr id="2" name="image3.png"/>
-            <a:graphic>
-              <a:graphicData uri="http://schemas.openxmlformats.org/drawingml/2006/picture">
-                <pic:pic>
-                  <pic:nvPicPr>
-                    <pic:cNvPr id="0" name="image3.png"/>
-                    <pic:cNvPicPr preferRelativeResize="0"/>
-                  </pic:nvPicPr>
-                  <pic:blipFill>
-                    <a:blip r:embed="rId12"/>
-                    <a:srcRect b="0" l="0" r="0" t="0"/>
-                    <a:stretch>
-                      <a:fillRect/>
-                    </a:stretch>
-                  </pic:blipFill>
-                  <pic:spPr>
-                    <a:xfrm>
-                      <a:off x="0" y="0"/>
-                      <a:ext cx="420052" cy="28003"/>
-                    </a:xfrm>
-                    <a:prstGeom prst="rect"/>
-                    <a:ln/>
-                  </pic:spPr>
-                </pic:pic>
-              </a:graphicData>
-            </a:graphic>
-          </wp:anchor>
-        </w:drawing>
-      </w:r>
-    </w:p>
-    <w:p>
-      <w:pPr>
-        <w:keepNext w:val="0"/>
-        <w:keepLines w:val="0"/>
-        <w:pageBreakBefore w:val="0"/>
-        <w:widowControl w:val="0"/>
-        <w:pBdr>
-          <w:top w:space="0" w:sz="0" w:val="nil"/>
-          <w:left w:space="0" w:sz="0" w:val="nil"/>
-          <w:bottom w:space="0" w:sz="0" w:val="nil"/>
-          <w:right w:space="0" w:sz="0" w:val="nil"/>
-          <w:between w:space="0" w:sz="0" w:val="nil"/>
-        </w:pBdr>
-        <w:shd w:fill="auto" w:val="clear"/>
-        <w:spacing w:after="0" w:before="9" w:line="240" w:lineRule="auto"/>
-        <w:ind w:left="0" w:right="0" w:firstLine="0"/>
-        <w:jc w:val="left"/>
-        <w:rPr>
-          <w:rFonts w:ascii="Arial MT" w:cs="Arial MT" w:eastAsia="Arial MT" w:hAnsi="Arial MT"/>
-          <w:b w:val="0"/>
-          <w:i w:val="0"/>
-          <w:smallCaps w:val="0"/>
-          <w:strike w:val="0"/>
-          <w:color w:val="000000"/>
-          <w:sz w:val="24"/>
-          <w:szCs w:val="24"/>
-          <w:u w:val="none"/>
-          <w:shd w:fill="auto" w:val="clear"/>
-          <w:vertAlign w:val="baseline"/>
-        </w:rPr>
-      </w:pPr>
-      <w:r>
-        <w:rPr>
-          <w:rtl w:val="0"/>
-        </w:rPr>
-      </w:r>
     </w:p>
     <w:p>
       <w:pPr>
@@ -854,8 +732,8 @@
           <w:smallCaps w:val="0"/>
           <w:strike w:val="0"/>
           <w:color w:val="000000"/>
-          <w:sz w:val="24"/>
-          <w:szCs w:val="24"/>
+          <w:sz w:val="27"/>
+          <w:szCs w:val="27"/>
           <w:u w:val="none"/>
           <w:shd w:fill="auto" w:val="clear"/>
           <w:vertAlign w:val="baseline"/>
@@ -876,31 +754,49 @@
           <w:vertAlign w:val="baseline"/>
           <w:rtl w:val="0"/>
         </w:rPr>
-        <w:t xml:space="preserve">Graduando em Análise e Desenvolvimento de Sistemas pelo INFNET. Previsão de término 2020.</w:t>
+        <w:t xml:space="preserve">Graduando em Análise e Desenvolvimento de Sistemas pelo Instituto INFNET.</w:t>
+      </w:r>
+      <w:r>
+        <w:rPr>
+          <w:rtl w:val="0"/>
+        </w:rPr>
+      </w:r>
+    </w:p>
+    <w:p>
+      <w:pPr>
+        <w:pStyle w:val="Heading1"/>
+        <w:spacing w:before="1" w:lineRule="auto"/>
+        <w:ind w:firstLine="122"/>
+        <w:rPr/>
+      </w:pPr>
+      <w:r>
+        <w:rPr>
+          <w:rtl w:val="0"/>
+        </w:rPr>
       </w:r>
       <w:r>
         <w:drawing>
           <wp:anchor allowOverlap="1" behindDoc="1" distB="0" distT="0" distL="0" distR="0" hidden="0" layoutInCell="1" locked="0" relativeHeight="0" simplePos="0">
             <wp:simplePos x="0" y="0"/>
             <wp:positionH relativeFrom="column">
-              <wp:posOffset>73025</wp:posOffset>
+              <wp:posOffset>76200</wp:posOffset>
             </wp:positionH>
             <wp:positionV relativeFrom="paragraph">
-              <wp:posOffset>499184</wp:posOffset>
+              <wp:posOffset>180975</wp:posOffset>
             </wp:positionV>
             <wp:extent cx="419100" cy="29210"/>
             <wp:effectExtent b="0" l="0" r="0" t="0"/>
             <wp:wrapNone/>
-            <wp:docPr id="8" name="image3.png"/>
+            <wp:docPr id="3" name="image1.png"/>
             <a:graphic>
               <a:graphicData uri="http://schemas.openxmlformats.org/drawingml/2006/picture">
                 <pic:pic>
                   <pic:nvPicPr>
-                    <pic:cNvPr id="0" name="image3.png"/>
+                    <pic:cNvPr id="0" name="image1.png"/>
                     <pic:cNvPicPr preferRelativeResize="0"/>
                   </pic:nvPicPr>
                   <pic:blipFill>
-                    <a:blip r:embed="rId12"/>
+                    <a:blip r:embed="rId11"/>
                     <a:srcRect b="0" l="0" r="0" t="0"/>
                     <a:stretch>
                       <a:fillRect/>
@@ -923,43 +819,6 @@
     </w:p>
     <w:p>
       <w:pPr>
-        <w:keepNext w:val="0"/>
-        <w:keepLines w:val="0"/>
-        <w:pageBreakBefore w:val="0"/>
-        <w:widowControl w:val="0"/>
-        <w:pBdr>
-          <w:top w:space="0" w:sz="0" w:val="nil"/>
-          <w:left w:space="0" w:sz="0" w:val="nil"/>
-          <w:bottom w:space="0" w:sz="0" w:val="nil"/>
-          <w:right w:space="0" w:sz="0" w:val="nil"/>
-          <w:between w:space="0" w:sz="0" w:val="nil"/>
-        </w:pBdr>
-        <w:shd w:fill="auto" w:val="clear"/>
-        <w:spacing w:after="0" w:before="2" w:line="240" w:lineRule="auto"/>
-        <w:ind w:left="0" w:right="0" w:firstLine="0"/>
-        <w:jc w:val="left"/>
-        <w:rPr>
-          <w:rFonts w:ascii="Arial MT" w:cs="Arial MT" w:eastAsia="Arial MT" w:hAnsi="Arial MT"/>
-          <w:b w:val="0"/>
-          <w:i w:val="0"/>
-          <w:smallCaps w:val="0"/>
-          <w:strike w:val="0"/>
-          <w:color w:val="000000"/>
-          <w:sz w:val="27"/>
-          <w:szCs w:val="27"/>
-          <w:u w:val="none"/>
-          <w:shd w:fill="auto" w:val="clear"/>
-          <w:vertAlign w:val="baseline"/>
-        </w:rPr>
-      </w:pPr>
-      <w:r>
-        <w:rPr>
-          <w:rtl w:val="0"/>
-        </w:rPr>
-      </w:r>
-    </w:p>
-    <w:p>
-      <w:pPr>
         <w:pStyle w:val="Heading1"/>
         <w:spacing w:before="1" w:lineRule="auto"/>
         <w:ind w:firstLine="122"/>
@@ -994,14 +853,14 @@
         <w:ind w:firstLine="122"/>
         <w:rPr/>
       </w:pPr>
-      <w:bookmarkStart w:colFirst="0" w:colLast="0" w:name="_h61t3g27zu4f" w:id="0"/>
+      <w:bookmarkStart w:colFirst="0" w:colLast="0" w:name="_tczchdx6mk3t" w:id="0"/>
       <w:bookmarkEnd w:id="0"/>
       <w:r>
         <w:rPr>
           <w:color w:val="424242"/>
           <w:rtl w:val="0"/>
         </w:rPr>
-        <w:t xml:space="preserve">Desenvolvedor Pleno – Accenture Brasil (08/21 – até o momento):</w:t>
+        <w:t xml:space="preserve">Desenvolvedor Pleno – Bemobi (08/22 – até o momento):</w:t>
       </w:r>
       <w:r>
         <w:rPr>
@@ -1013,9 +872,7 @@
       <w:pPr>
         <w:spacing w:before="208" w:line="372" w:lineRule="auto"/>
         <w:ind w:left="122" w:right="346" w:firstLine="720"/>
-        <w:rPr>
-          <w:color w:val="424242"/>
-        </w:rPr>
+        <w:rPr/>
       </w:pPr>
       <w:r>
         <w:rPr>
@@ -1034,8 +891,34 @@
           <w:szCs w:val="24"/>
           <w:rtl w:val="0"/>
         </w:rPr>
-        <w:t xml:space="preserve">Sustentação e criação de novos microsserviços com Java, realizando integrações com AWS DynamoDB e/ou PostgreSQL, Kafka. Utilizando o Azure devops para gerenciamento de repositórios, task board e pipeline para deploy das aplicações, AWS Elastic File System em alguns serviços para trabalhar com arquivos. Alguns outros serviços que utilizo diariamente: Rancher, Grafana, Kibana, Backstage e Elast Search</w:t>
-      </w:r>
+        <w:t xml:space="preserve">Sustentação e desenvolvimento de Serviços(Golang/Java) com experiência em AWS e ferramentas ágeis. Responsável por sustentar e criar serviços utilizando Kafka, AWS SQS e SNS para mensageria, além de recursos AWS como RDS, Secret Manager e DynamoDB. Utilizei PostgreSQL como banco de dados principal. Adotei </w:t>
+      </w:r>
+      <w:r>
+        <w:rPr>
+          <w:sz w:val="24"/>
+          <w:szCs w:val="24"/>
+          <w:rtl w:val="0"/>
+        </w:rPr>
+        <w:t xml:space="preserve">IaC</w:t>
+      </w:r>
+      <w:r>
+        <w:rPr>
+          <w:sz w:val="24"/>
+          <w:szCs w:val="24"/>
+          <w:rtl w:val="0"/>
+        </w:rPr>
+        <w:t xml:space="preserve"> com Terraform e utilizei a ferramenta Airflow para orquestração de tarefas e fluxos de trabalho. Segui o modelo Waterfall com a estrutura Atlassian(Jira, Bitbucket, Pipeline, Opsegnie e Confluence). Implementei rastreamento/logs com ElasticSearch e monitoramento com New Relic.</w:t>
+      </w:r>
+      <w:r>
+        <w:rPr>
+          <w:rtl w:val="0"/>
+        </w:rPr>
+      </w:r>
+    </w:p>
+    <w:p>
+      <w:pPr>
+        <w:rPr/>
+      </w:pPr>
       <w:r>
         <w:rPr>
           <w:rtl w:val="0"/>
@@ -1047,10 +930,50 @@
         <w:pStyle w:val="Heading2"/>
         <w:spacing w:before="55" w:lineRule="auto"/>
         <w:ind w:firstLine="122"/>
+        <w:rPr/>
+      </w:pPr>
+      <w:bookmarkStart w:colFirst="0" w:colLast="0" w:name="_gjdgxs" w:id="1"/>
+      <w:bookmarkEnd w:id="1"/>
+      <w:r>
         <w:rPr>
           <w:color w:val="424242"/>
-        </w:rPr>
-      </w:pPr>
+          <w:rtl w:val="0"/>
+        </w:rPr>
+        <w:t xml:space="preserve">Desenvolvedor Pleno – Accenture Brasil (08/21 – 08/22):</w:t>
+      </w:r>
+      <w:r>
+        <w:rPr>
+          <w:rtl w:val="0"/>
+        </w:rPr>
+      </w:r>
+    </w:p>
+    <w:p>
+      <w:pPr>
+        <w:spacing w:before="208" w:line="372" w:lineRule="auto"/>
+        <w:ind w:left="122" w:right="346" w:firstLine="720"/>
+        <w:rPr>
+          <w:color w:val="424242"/>
+        </w:rPr>
+      </w:pPr>
+      <w:r>
+        <w:rPr>
+          <w:rFonts w:ascii="Arial" w:cs="Arial" w:eastAsia="Arial" w:hAnsi="Arial"/>
+          <w:b w:val="1"/>
+          <w:color w:val="424242"/>
+          <w:sz w:val="24"/>
+          <w:szCs w:val="24"/>
+          <w:rtl w:val="0"/>
+        </w:rPr>
+        <w:t xml:space="preserve">Descrição do cargo: </w:t>
+      </w:r>
+      <w:r>
+        <w:rPr>
+          <w:sz w:val="24"/>
+          <w:szCs w:val="24"/>
+          <w:rtl w:val="0"/>
+        </w:rPr>
+        <w:t xml:space="preserve">Desenvolvimento de microsserviços Java, integrando-se com AWS DynamoDB, PostgreSQL e Kafka. Gerenciamento de repositórios, task board e pipelines de deploy utilizando Azure DevOps. Utilização de AWS Elastic File System para manipulação de arquivos. Familiaridade com ferramentas como Rancher, Grafana, Kibana, Backstage e ElasticSearch para monitoramento e gerenciamento de serviços.</w:t>
+      </w:r>
       <w:r>
         <w:rPr>
           <w:rtl w:val="0"/>
@@ -1067,8 +990,38 @@
         </w:rPr>
       </w:pPr>
       <w:r>
+        <w:rPr>
+          <w:rtl w:val="0"/>
+        </w:rPr>
+      </w:r>
+    </w:p>
+    <w:p>
+      <w:pPr>
+        <w:pStyle w:val="Heading2"/>
+        <w:spacing w:before="55" w:lineRule="auto"/>
+        <w:ind w:firstLine="122"/>
+        <w:rPr>
+          <w:color w:val="424242"/>
+        </w:rPr>
+      </w:pPr>
+      <w:r>
         <w:br w:type="page"/>
       </w:r>
+      <w:r>
+        <w:rPr>
+          <w:rtl w:val="0"/>
+        </w:rPr>
+      </w:r>
+    </w:p>
+    <w:p>
+      <w:pPr>
+        <w:pStyle w:val="Heading2"/>
+        <w:spacing w:before="55" w:lineRule="auto"/>
+        <w:ind w:firstLine="122"/>
+        <w:rPr>
+          <w:color w:val="424242"/>
+        </w:rPr>
+      </w:pPr>
       <w:r>
         <w:rPr>
           <w:rtl w:val="0"/>
@@ -1113,17 +1066,7 @@
         <w:ind w:left="122" w:right="346" w:firstLine="720"/>
         <w:jc w:val="left"/>
         <w:rPr>
-          <w:rFonts w:ascii="Arial MT" w:cs="Arial MT" w:eastAsia="Arial MT" w:hAnsi="Arial MT"/>
-          <w:b w:val="0"/>
-          <w:i w:val="0"/>
-          <w:smallCaps w:val="0"/>
-          <w:strike w:val="0"/>
-          <w:color w:val="000000"/>
-          <w:sz w:val="24"/>
-          <w:szCs w:val="24"/>
-          <w:u w:val="none"/>
-          <w:shd w:fill="auto" w:val="clear"/>
-          <w:vertAlign w:val="baseline"/>
+          <w:color w:val="424242"/>
         </w:rPr>
       </w:pPr>
       <w:r>
@@ -1145,85 +1088,24 @@
       </w:r>
       <w:r>
         <w:rPr>
-          <w:rFonts w:ascii="Arial MT" w:cs="Arial MT" w:eastAsia="Arial MT" w:hAnsi="Arial MT"/>
-          <w:b w:val="0"/>
-          <w:i w:val="0"/>
-          <w:smallCaps w:val="0"/>
-          <w:strike w:val="0"/>
-          <w:color w:val="000000"/>
           <w:sz w:val="24"/>
           <w:szCs w:val="24"/>
-          <w:u w:val="none"/>
-          <w:shd w:fill="auto" w:val="clear"/>
-          <w:vertAlign w:val="baseline"/>
-          <w:rtl w:val="0"/>
-        </w:rPr>
-        <w:t xml:space="preserve">Manutenção e desenvolvimento de novas features no App (Ionic – Android e IOS) e nas APIs de Backend (</w:t>
-      </w:r>
-      <w:r>
-        <w:rPr>
-          <w:rFonts w:ascii="Arial" w:cs="Arial" w:eastAsia="Arial" w:hAnsi="Arial"/>
-          <w:b w:val="1"/>
-          <w:i w:val="0"/>
-          <w:smallCaps w:val="0"/>
-          <w:strike w:val="0"/>
-          <w:color w:val="000000"/>
-          <w:sz w:val="24"/>
-          <w:szCs w:val="24"/>
-          <w:u w:val="none"/>
-          <w:shd w:fill="auto" w:val="clear"/>
-          <w:vertAlign w:val="baseline"/>
-          <w:rtl w:val="0"/>
-        </w:rPr>
-        <w:t xml:space="preserve">.</w:t>
-      </w:r>
-      <w:r>
-        <w:rPr>
-          <w:rFonts w:ascii="Arial MT" w:cs="Arial MT" w:eastAsia="Arial MT" w:hAnsi="Arial MT"/>
-          <w:b w:val="0"/>
-          <w:i w:val="0"/>
-          <w:smallCaps w:val="0"/>
-          <w:strike w:val="0"/>
-          <w:color w:val="000000"/>
-          <w:sz w:val="24"/>
-          <w:szCs w:val="24"/>
-          <w:u w:val="none"/>
-          <w:shd w:fill="auto" w:val="clear"/>
-          <w:vertAlign w:val="baseline"/>
-          <w:rtl w:val="0"/>
-        </w:rPr>
-        <w:t xml:space="preserve">Net Core); auxilio no processo de planejamento e documentação dos sistemas; responsável pela área de integrações externas com a API da empresa;</w:t>
-      </w:r>
-    </w:p>
-    <w:p>
-      <w:pPr>
-        <w:keepNext w:val="0"/>
-        <w:keepLines w:val="0"/>
-        <w:pageBreakBefore w:val="0"/>
-        <w:widowControl w:val="0"/>
-        <w:pBdr>
-          <w:top w:space="0" w:sz="0" w:val="nil"/>
-          <w:left w:space="0" w:sz="0" w:val="nil"/>
-          <w:bottom w:space="0" w:sz="0" w:val="nil"/>
-          <w:right w:space="0" w:sz="0" w:val="nil"/>
-          <w:between w:space="0" w:sz="0" w:val="nil"/>
-        </w:pBdr>
-        <w:shd w:fill="auto" w:val="clear"/>
-        <w:spacing w:after="0" w:before="10" w:line="240" w:lineRule="auto"/>
-        <w:ind w:left="0" w:right="0" w:firstLine="0"/>
-        <w:jc w:val="left"/>
-        <w:rPr>
-          <w:rFonts w:ascii="Arial MT" w:cs="Arial MT" w:eastAsia="Arial MT" w:hAnsi="Arial MT"/>
-          <w:b w:val="0"/>
-          <w:i w:val="0"/>
-          <w:smallCaps w:val="0"/>
-          <w:strike w:val="0"/>
-          <w:color w:val="000000"/>
-          <w:sz w:val="35"/>
-          <w:szCs w:val="35"/>
-          <w:u w:val="none"/>
-          <w:shd w:fill="auto" w:val="clear"/>
-          <w:vertAlign w:val="baseline"/>
+          <w:rtl w:val="0"/>
+        </w:rPr>
+        <w:t xml:space="preserve">Responsável pela manutenção e desenvolvimento de novas funcionalidades no aplicativo (Ionic - Android e iOS) e nas APIs de backend (.NET Core). Contribuição no processo de planejamento e documentação dos sistemas, além de desempenhar um papel fundamental na área de integrações externas com a API da empresa.</w:t>
+      </w:r>
+      <w:r>
+        <w:rPr>
+          <w:rtl w:val="0"/>
+        </w:rPr>
+      </w:r>
+    </w:p>
+    <w:p>
+      <w:pPr>
+        <w:pStyle w:val="Heading2"/>
+        <w:ind w:firstLine="122"/>
+        <w:rPr>
+          <w:color w:val="424242"/>
         </w:rPr>
       </w:pPr>
       <w:r>
@@ -1301,54 +1183,11 @@
       </w:r>
       <w:r>
         <w:rPr>
-          <w:rFonts w:ascii="Arial MT" w:cs="Arial MT" w:eastAsia="Arial MT" w:hAnsi="Arial MT"/>
-          <w:b w:val="0"/>
-          <w:i w:val="0"/>
-          <w:smallCaps w:val="0"/>
-          <w:strike w:val="0"/>
-          <w:color w:val="000000"/>
           <w:sz w:val="24"/>
           <w:szCs w:val="24"/>
-          <w:u w:val="none"/>
-          <w:shd w:fill="auto" w:val="clear"/>
-          <w:vertAlign w:val="baseline"/>
-          <w:rtl w:val="0"/>
-        </w:rPr>
-        <w:t xml:space="preserve">Manutenção e desenvolvimento de novas features no App (Ionic – Android e IOS) e nas APIs de Backend (</w:t>
-      </w:r>
-      <w:r>
-        <w:rPr>
-          <w:rFonts w:ascii="Arial" w:cs="Arial" w:eastAsia="Arial" w:hAnsi="Arial"/>
-          <w:b w:val="1"/>
-          <w:i w:val="0"/>
-          <w:smallCaps w:val="0"/>
-          <w:strike w:val="0"/>
-          <w:color w:val="000000"/>
-          <w:sz w:val="24"/>
-          <w:szCs w:val="24"/>
-          <w:u w:val="none"/>
-          <w:shd w:fill="auto" w:val="clear"/>
-          <w:vertAlign w:val="baseline"/>
-          <w:rtl w:val="0"/>
-        </w:rPr>
-        <w:t xml:space="preserve">.</w:t>
-      </w:r>
-      <w:r>
-        <w:rPr>
-          <w:rFonts w:ascii="Arial MT" w:cs="Arial MT" w:eastAsia="Arial MT" w:hAnsi="Arial MT"/>
-          <w:b w:val="0"/>
-          <w:i w:val="0"/>
-          <w:smallCaps w:val="0"/>
-          <w:strike w:val="0"/>
-          <w:color w:val="000000"/>
-          <w:sz w:val="24"/>
-          <w:szCs w:val="24"/>
-          <w:u w:val="none"/>
-          <w:shd w:fill="auto" w:val="clear"/>
-          <w:vertAlign w:val="baseline"/>
-          <w:rtl w:val="0"/>
-        </w:rPr>
-        <w:t xml:space="preserve">Net Core); responsável pela área de integrações externas com a API da empresa</w:t>
+          <w:rtl w:val="0"/>
+        </w:rPr>
+        <w:t xml:space="preserve">Desenvolvimento e manutenção de recursos no aplicativo (Ionic - Android e iOS) e APIs de backend (.NET Core). Responsável pelas integrações externas com a API da empresa, garantindo a conectividade eficiente e aprimorando a funcionalidade do sistema.</w:t>
       </w:r>
       <w:r>
         <w:rPr>
@@ -1392,29 +1231,45 @@
           <w:rtl w:val="0"/>
         </w:rPr>
       </w:r>
+    </w:p>
+    <w:p>
+      <w:pPr>
+        <w:pStyle w:val="Heading1"/>
+        <w:spacing w:line="240" w:lineRule="auto"/>
+        <w:ind w:firstLine="122"/>
+        <w:rPr>
+          <w:sz w:val="20"/>
+          <w:szCs w:val="20"/>
+        </w:rPr>
+      </w:pPr>
+      <w:r>
+        <w:rPr>
+          <w:rtl w:val="0"/>
+        </w:rPr>
+      </w:r>
       <w:r>
         <w:drawing>
           <wp:anchor allowOverlap="1" behindDoc="0" distB="0" distT="0" distL="0" distR="0" hidden="0" layoutInCell="1" locked="0" relativeHeight="0" simplePos="0">
             <wp:simplePos x="0" y="0"/>
             <wp:positionH relativeFrom="column">
-              <wp:posOffset>99081</wp:posOffset>
+              <wp:posOffset>76200</wp:posOffset>
             </wp:positionH>
             <wp:positionV relativeFrom="paragraph">
-              <wp:posOffset>104041</wp:posOffset>
+              <wp:posOffset>83191</wp:posOffset>
             </wp:positionV>
-            <wp:extent cx="368625" cy="14287"/>
+            <wp:extent cx="419100" cy="29210"/>
             <wp:effectExtent b="0" l="0" r="0" t="0"/>
             <wp:wrapTopAndBottom distB="0" distT="0"/>
-            <wp:docPr id="4" name="image2.png"/>
+            <wp:docPr id="6" name="image1.png"/>
             <a:graphic>
               <a:graphicData uri="http://schemas.openxmlformats.org/drawingml/2006/picture">
                 <pic:pic>
                   <pic:nvPicPr>
-                    <pic:cNvPr id="0" name="image2.png"/>
+                    <pic:cNvPr id="0" name="image1.png"/>
                     <pic:cNvPicPr preferRelativeResize="0"/>
                   </pic:nvPicPr>
                   <pic:blipFill>
-                    <a:blip r:embed="rId13"/>
+                    <a:blip r:embed="rId11"/>
                     <a:srcRect b="0" l="0" r="0" t="0"/>
                     <a:stretch>
                       <a:fillRect/>
@@ -1423,7 +1278,7 @@
                   <pic:spPr>
                     <a:xfrm>
                       <a:off x="0" y="0"/>
-                      <a:ext cx="368625" cy="14287"/>
+                      <a:ext cx="419100" cy="29210"/>
                     </a:xfrm>
                     <a:prstGeom prst="rect"/>
                     <a:ln/>
@@ -1447,6 +1302,32 @@
           <w:rtl w:val="0"/>
         </w:rPr>
         <w:t xml:space="preserve">Áreas de conhecimento</w:t>
+      </w:r>
+    </w:p>
+    <w:p>
+      <w:pPr>
+        <w:numPr>
+          <w:ilvl w:val="0"/>
+          <w:numId w:val="1"/>
+        </w:numPr>
+        <w:tabs>
+          <w:tab w:val="left" w:leader="none" w:pos="821"/>
+          <w:tab w:val="left" w:leader="none" w:pos="822"/>
+        </w:tabs>
+        <w:spacing w:before="123" w:lineRule="auto"/>
+        <w:ind w:left="822" w:hanging="700"/>
+      </w:pPr>
+      <w:r>
+        <w:rPr>
+          <w:color w:val="343643"/>
+          <w:rtl w:val="0"/>
+        </w:rPr>
+        <w:t xml:space="preserve">Golang</w:t>
+      </w:r>
+      <w:r>
+        <w:rPr>
+          <w:rtl w:val="0"/>
+        </w:rPr>
       </w:r>
     </w:p>
     <w:p>
@@ -1468,10 +1349,10 @@
         </w:pBdr>
         <w:shd w:fill="auto" w:val="clear"/>
         <w:tabs>
-          <w:tab w:val="left" w:pos="821"/>
-          <w:tab w:val="left" w:pos="822"/>
+          <w:tab w:val="left" w:leader="none" w:pos="821"/>
+          <w:tab w:val="left" w:leader="none" w:pos="822"/>
         </w:tabs>
-        <w:spacing w:after="0" w:before="0" w:line="240" w:lineRule="auto"/>
+        <w:spacing w:after="0" w:before="123" w:line="240" w:lineRule="auto"/>
         <w:ind w:left="822" w:right="0" w:hanging="700"/>
         <w:jc w:val="left"/>
         <w:rPr>
@@ -1490,53 +1371,65 @@
           <w:color w:val="343643"/>
           <w:rtl w:val="0"/>
         </w:rPr>
-        <w:t xml:space="preserve">Java</w:t>
-      </w:r>
-      <w:r>
-        <w:rPr>
-          <w:rFonts w:ascii="Arial MT" w:cs="Arial MT" w:eastAsia="Arial MT" w:hAnsi="Arial MT"/>
-          <w:b w:val="0"/>
-          <w:i w:val="0"/>
-          <w:smallCaps w:val="0"/>
-          <w:strike w:val="0"/>
-          <w:color w:val="343643"/>
-          <w:sz w:val="22"/>
-          <w:szCs w:val="22"/>
-          <w:u w:val="none"/>
-          <w:shd w:fill="auto" w:val="clear"/>
-          <w:vertAlign w:val="baseline"/>
-          <w:rtl w:val="0"/>
-        </w:rPr>
-        <w:t xml:space="preserve"> e </w:t>
-      </w:r>
-      <w:r>
-        <w:rPr>
-          <w:color w:val="343643"/>
-          <w:rtl w:val="0"/>
-        </w:rPr>
-        <w:t xml:space="preserve">Java </w:t>
-      </w:r>
-      <w:r>
-        <w:rPr>
-          <w:rFonts w:ascii="Arial MT" w:cs="Arial MT" w:eastAsia="Arial MT" w:hAnsi="Arial MT"/>
-          <w:b w:val="0"/>
-          <w:i w:val="0"/>
-          <w:smallCaps w:val="0"/>
-          <w:strike w:val="0"/>
-          <w:color w:val="343643"/>
-          <w:sz w:val="22"/>
-          <w:szCs w:val="22"/>
-          <w:u w:val="none"/>
-          <w:shd w:fill="auto" w:val="clear"/>
-          <w:vertAlign w:val="baseline"/>
-          <w:rtl w:val="0"/>
-        </w:rPr>
-        <w:t xml:space="preserve">Mobile – Android</w:t>
-      </w:r>
-      <w:r>
-        <w:rPr>
-          <w:rtl w:val="0"/>
-        </w:rPr>
+        <w:t xml:space="preserve">Java e Java Mobile – Android</w:t>
+      </w:r>
+    </w:p>
+    <w:p>
+      <w:pPr>
+        <w:numPr>
+          <w:ilvl w:val="0"/>
+          <w:numId w:val="1"/>
+        </w:numPr>
+        <w:tabs>
+          <w:tab w:val="left" w:leader="none" w:pos="821"/>
+          <w:tab w:val="left" w:leader="none" w:pos="822"/>
+        </w:tabs>
+        <w:spacing w:before="124" w:lineRule="auto"/>
+        <w:ind w:left="822" w:hanging="700"/>
+        <w:rPr>
+          <w:color w:val="343643"/>
+        </w:rPr>
+      </w:pPr>
+      <w:r>
+        <w:rPr>
+          <w:rFonts w:ascii="Arial" w:cs="Arial" w:eastAsia="Arial" w:hAnsi="Arial"/>
+          <w:b w:val="1"/>
+          <w:color w:val="343643"/>
+          <w:rtl w:val="0"/>
+        </w:rPr>
+        <w:t xml:space="preserve">.</w:t>
+      </w:r>
+      <w:r>
+        <w:rPr>
+          <w:color w:val="343643"/>
+          <w:rtl w:val="0"/>
+        </w:rPr>
+        <w:t xml:space="preserve">NET Framework e Core (C#, ASP.NET)</w:t>
+      </w:r>
+    </w:p>
+    <w:p>
+      <w:pPr>
+        <w:numPr>
+          <w:ilvl w:val="0"/>
+          <w:numId w:val="1"/>
+        </w:numPr>
+        <w:tabs>
+          <w:tab w:val="left" w:leader="none" w:pos="821"/>
+          <w:tab w:val="left" w:leader="none" w:pos="822"/>
+        </w:tabs>
+        <w:spacing w:before="124" w:lineRule="auto"/>
+        <w:ind w:left="822" w:hanging="700"/>
+        <w:rPr>
+          <w:color w:val="343643"/>
+          <w:u w:val="none"/>
+        </w:rPr>
+      </w:pPr>
+      <w:r>
+        <w:rPr>
+          <w:color w:val="343643"/>
+          <w:rtl w:val="0"/>
+        </w:rPr>
+        <w:t xml:space="preserve">Terraform</w:t>
       </w:r>
     </w:p>
     <w:p>
@@ -1558,46 +1451,71 @@
         </w:pBdr>
         <w:shd w:fill="auto" w:val="clear"/>
         <w:tabs>
-          <w:tab w:val="left" w:pos="821"/>
-          <w:tab w:val="left" w:pos="822"/>
+          <w:tab w:val="left" w:leader="none" w:pos="821"/>
+          <w:tab w:val="left" w:leader="none" w:pos="822"/>
         </w:tabs>
-        <w:spacing w:after="0" w:before="123" w:line="240" w:lineRule="auto"/>
+        <w:spacing w:after="0" w:before="124" w:line="240" w:lineRule="auto"/>
         <w:ind w:left="822" w:right="0" w:hanging="700"/>
         <w:jc w:val="left"/>
         <w:rPr>
-          <w:b w:val="0"/>
-          <w:i w:val="0"/>
-          <w:smallCaps w:val="0"/>
-          <w:strike w:val="0"/>
-          <w:color w:val="000000"/>
-          <w:u w:val="none"/>
-          <w:shd w:fill="auto" w:val="clear"/>
-          <w:vertAlign w:val="baseline"/>
-        </w:rPr>
-      </w:pPr>
-      <w:r>
-        <w:rPr>
-          <w:color w:val="343643"/>
-          <w:rtl w:val="0"/>
-        </w:rPr>
-        <w:t xml:space="preserve">Ionic</w:t>
-      </w:r>
-      <w:r>
-        <w:rPr>
-          <w:rFonts w:ascii="Arial MT" w:cs="Arial MT" w:eastAsia="Arial MT" w:hAnsi="Arial MT"/>
-          <w:b w:val="0"/>
-          <w:i w:val="0"/>
-          <w:smallCaps w:val="0"/>
-          <w:strike w:val="0"/>
-          <w:color w:val="343643"/>
-          <w:sz w:val="22"/>
-          <w:szCs w:val="22"/>
-          <w:u w:val="none"/>
-          <w:shd w:fill="auto" w:val="clear"/>
-          <w:vertAlign w:val="baseline"/>
-          <w:rtl w:val="0"/>
-        </w:rPr>
-        <w:t xml:space="preserve"> – Android e IOS</w:t>
+          <w:color w:val="343643"/>
+          <w:u w:val="none"/>
+        </w:rPr>
+      </w:pPr>
+      <w:r>
+        <w:rPr>
+          <w:color w:val="343643"/>
+          <w:rtl w:val="0"/>
+        </w:rPr>
+        <w:t xml:space="preserve">AWS</w:t>
+      </w:r>
+    </w:p>
+    <w:p>
+      <w:pPr>
+        <w:numPr>
+          <w:ilvl w:val="0"/>
+          <w:numId w:val="1"/>
+        </w:numPr>
+        <w:tabs>
+          <w:tab w:val="left" w:leader="none" w:pos="821"/>
+          <w:tab w:val="left" w:leader="none" w:pos="822"/>
+        </w:tabs>
+        <w:spacing w:before="124" w:lineRule="auto"/>
+        <w:ind w:left="822" w:hanging="700"/>
+        <w:rPr>
+          <w:color w:val="343643"/>
+        </w:rPr>
+      </w:pPr>
+      <w:r>
+        <w:rPr>
+          <w:color w:val="343643"/>
+          <w:rtl w:val="0"/>
+        </w:rPr>
+        <w:t xml:space="preserve">Azure Devops</w:t>
+      </w:r>
+    </w:p>
+    <w:p>
+      <w:pPr>
+        <w:numPr>
+          <w:ilvl w:val="0"/>
+          <w:numId w:val="1"/>
+        </w:numPr>
+        <w:tabs>
+          <w:tab w:val="left" w:leader="none" w:pos="821"/>
+          <w:tab w:val="left" w:leader="none" w:pos="822"/>
+        </w:tabs>
+        <w:spacing w:before="124" w:lineRule="auto"/>
+        <w:ind w:left="822" w:hanging="700"/>
+        <w:rPr>
+          <w:color w:val="343643"/>
+        </w:rPr>
+      </w:pPr>
+      <w:r>
+        <w:rPr>
+          <w:color w:val="343643"/>
+          <w:rtl w:val="0"/>
+        </w:rPr>
+        <w:t xml:space="preserve">Kafka</w:t>
       </w:r>
     </w:p>
     <w:p>
@@ -1619,10 +1537,10 @@
         </w:pBdr>
         <w:shd w:fill="auto" w:val="clear"/>
         <w:tabs>
-          <w:tab w:val="left" w:pos="821"/>
-          <w:tab w:val="left" w:pos="822"/>
+          <w:tab w:val="left" w:leader="none" w:pos="821"/>
+          <w:tab w:val="left" w:leader="none" w:pos="822"/>
         </w:tabs>
-        <w:spacing w:after="0" w:before="123" w:line="240" w:lineRule="auto"/>
+        <w:spacing w:after="0" w:before="124" w:line="240" w:lineRule="auto"/>
         <w:ind w:left="822" w:right="0" w:hanging="700"/>
         <w:jc w:val="left"/>
         <w:rPr>
@@ -1635,7 +1553,12 @@
           <w:color w:val="343643"/>
           <w:rtl w:val="0"/>
         </w:rPr>
-        <w:t xml:space="preserve">Flutter</w:t>
+        <w:t xml:space="preserve">PostgreSQL</w:t>
+      </w:r>
+      <w:r>
+        <w:rPr>
+          <w:rtl w:val="0"/>
+        </w:rPr>
       </w:r>
     </w:p>
     <w:p>
@@ -1657,56 +1580,23 @@
         </w:pBdr>
         <w:shd w:fill="auto" w:val="clear"/>
         <w:tabs>
-          <w:tab w:val="left" w:pos="821"/>
-          <w:tab w:val="left" w:pos="822"/>
+          <w:tab w:val="left" w:leader="none" w:pos="821"/>
+          <w:tab w:val="left" w:leader="none" w:pos="822"/>
         </w:tabs>
         <w:spacing w:after="0" w:before="124" w:line="240" w:lineRule="auto"/>
         <w:ind w:left="822" w:right="0" w:hanging="700"/>
         <w:jc w:val="left"/>
         <w:rPr>
-          <w:b w:val="0"/>
-          <w:i w:val="0"/>
-          <w:smallCaps w:val="0"/>
-          <w:strike w:val="0"/>
-          <w:color w:val="000000"/>
-          <w:u w:val="none"/>
-          <w:shd w:fill="auto" w:val="clear"/>
-          <w:vertAlign w:val="baseline"/>
-        </w:rPr>
-      </w:pPr>
-      <w:r>
-        <w:rPr>
-          <w:rFonts w:ascii="Arial" w:cs="Arial" w:eastAsia="Arial" w:hAnsi="Arial"/>
-          <w:b w:val="1"/>
-          <w:i w:val="0"/>
-          <w:smallCaps w:val="0"/>
-          <w:strike w:val="0"/>
-          <w:color w:val="343643"/>
-          <w:sz w:val="22"/>
-          <w:szCs w:val="22"/>
-          <w:u w:val="none"/>
-          <w:shd w:fill="auto" w:val="clear"/>
-          <w:vertAlign w:val="baseline"/>
-          <w:rtl w:val="0"/>
-        </w:rPr>
-        <w:t xml:space="preserve">.</w:t>
-      </w:r>
-      <w:r>
-        <w:rPr>
-          <w:rFonts w:ascii="Arial MT" w:cs="Arial MT" w:eastAsia="Arial MT" w:hAnsi="Arial MT"/>
-          <w:b w:val="0"/>
-          <w:i w:val="0"/>
-          <w:smallCaps w:val="0"/>
-          <w:strike w:val="0"/>
-          <w:color w:val="343643"/>
-          <w:sz w:val="22"/>
-          <w:szCs w:val="22"/>
-          <w:u w:val="none"/>
-          <w:shd w:fill="auto" w:val="clear"/>
-          <w:vertAlign w:val="baseline"/>
-          <w:rtl w:val="0"/>
-        </w:rPr>
-        <w:t xml:space="preserve">NET Core e Framework (C#, ASP.NET)</w:t>
+          <w:color w:val="343643"/>
+          <w:u w:val="none"/>
+        </w:rPr>
+      </w:pPr>
+      <w:r>
+        <w:rPr>
+          <w:color w:val="343643"/>
+          <w:rtl w:val="0"/>
+        </w:rPr>
+        <w:t xml:space="preserve">ElasticSearch / Kibana</w:t>
       </w:r>
       <w:r>
         <w:rPr>
@@ -1733,29 +1623,23 @@
         </w:pBdr>
         <w:shd w:fill="auto" w:val="clear"/>
         <w:tabs>
-          <w:tab w:val="left" w:pos="821"/>
-          <w:tab w:val="left" w:pos="822"/>
+          <w:tab w:val="left" w:leader="none" w:pos="821"/>
+          <w:tab w:val="left" w:leader="none" w:pos="822"/>
         </w:tabs>
-        <w:spacing w:after="0" w:before="123" w:line="240" w:lineRule="auto"/>
+        <w:spacing w:after="0" w:before="124" w:line="240" w:lineRule="auto"/>
         <w:ind w:left="822" w:right="0" w:hanging="700"/>
         <w:jc w:val="left"/>
         <w:rPr>
-          <w:b w:val="0"/>
-          <w:i w:val="0"/>
-          <w:smallCaps w:val="0"/>
-          <w:strike w:val="0"/>
-          <w:color w:val="000000"/>
-          <w:u w:val="none"/>
-          <w:shd w:fill="auto" w:val="clear"/>
-          <w:vertAlign w:val="baseline"/>
-        </w:rPr>
-      </w:pPr>
-      <w:r>
-        <w:rPr>
-          <w:color w:val="343643"/>
-          <w:rtl w:val="0"/>
-        </w:rPr>
-        <w:t xml:space="preserve">Angular 12</w:t>
+          <w:color w:val="343643"/>
+          <w:u w:val="none"/>
+        </w:rPr>
+      </w:pPr>
+      <w:r>
+        <w:rPr>
+          <w:color w:val="343643"/>
+          <w:rtl w:val="0"/>
+        </w:rPr>
+        <w:t xml:space="preserve">Rancher</w:t>
       </w:r>
       <w:r>
         <w:rPr>
@@ -1782,39 +1666,137 @@
         </w:pBdr>
         <w:shd w:fill="auto" w:val="clear"/>
         <w:tabs>
-          <w:tab w:val="left" w:pos="821"/>
-          <w:tab w:val="left" w:pos="822"/>
+          <w:tab w:val="left" w:leader="none" w:pos="821"/>
+          <w:tab w:val="left" w:leader="none" w:pos="822"/>
         </w:tabs>
         <w:spacing w:after="0" w:before="124" w:line="240" w:lineRule="auto"/>
         <w:ind w:left="822" w:right="0" w:hanging="700"/>
         <w:jc w:val="left"/>
         <w:rPr>
-          <w:b w:val="0"/>
-          <w:i w:val="0"/>
-          <w:smallCaps w:val="0"/>
-          <w:strike w:val="0"/>
-          <w:color w:val="000000"/>
-          <w:u w:val="none"/>
-          <w:shd w:fill="auto" w:val="clear"/>
-          <w:vertAlign w:val="baseline"/>
-        </w:rPr>
-      </w:pPr>
-      <w:r>
+          <w:color w:val="343643"/>
+          <w:u w:val="none"/>
+        </w:rPr>
+      </w:pPr>
+      <w:r>
+        <w:rPr>
+          <w:color w:val="343643"/>
+          <w:rtl w:val="0"/>
+        </w:rPr>
+        <w:t xml:space="preserve">Backstage</w:t>
+      </w:r>
+      <w:r>
+        <w:rPr>
+          <w:rtl w:val="0"/>
+        </w:rPr>
+      </w:r>
+    </w:p>
+    <w:p>
+      <w:pPr>
+        <w:keepNext w:val="0"/>
+        <w:keepLines w:val="0"/>
+        <w:pageBreakBefore w:val="0"/>
+        <w:widowControl w:val="0"/>
+        <w:pBdr>
+          <w:top w:space="0" w:sz="0" w:val="nil"/>
+          <w:left w:space="0" w:sz="0" w:val="nil"/>
+          <w:bottom w:space="0" w:sz="0" w:val="nil"/>
+          <w:right w:space="0" w:sz="0" w:val="nil"/>
+          <w:between w:space="0" w:sz="0" w:val="nil"/>
+        </w:pBdr>
+        <w:shd w:fill="auto" w:val="clear"/>
+        <w:spacing w:after="0" w:before="2" w:line="240" w:lineRule="auto"/>
+        <w:ind w:left="0" w:right="0" w:firstLine="0"/>
+        <w:jc w:val="left"/>
         <w:rPr>
           <w:rFonts w:ascii="Arial MT" w:cs="Arial MT" w:eastAsia="Arial MT" w:hAnsi="Arial MT"/>
           <w:b w:val="0"/>
           <w:i w:val="0"/>
           <w:smallCaps w:val="0"/>
           <w:strike w:val="0"/>
-          <w:color w:val="343643"/>
-          <w:sz w:val="22"/>
-          <w:szCs w:val="22"/>
-          <w:u w:val="none"/>
-          <w:shd w:fill="auto" w:val="clear"/>
-          <w:vertAlign w:val="baseline"/>
-          <w:rtl w:val="0"/>
-        </w:rPr>
-        <w:t xml:space="preserve">FRONTEND (HTML 5, CSS3, JS)</w:t>
+          <w:color w:val="000000"/>
+          <w:sz w:val="27"/>
+          <w:szCs w:val="27"/>
+          <w:u w:val="none"/>
+          <w:shd w:fill="auto" w:val="clear"/>
+          <w:vertAlign w:val="baseline"/>
+        </w:rPr>
+      </w:pPr>
+      <w:r>
+        <w:rPr>
+          <w:rtl w:val="0"/>
+        </w:rPr>
+      </w:r>
+    </w:p>
+    <w:p>
+      <w:pPr>
+        <w:pStyle w:val="Heading1"/>
+        <w:spacing w:before="148" w:line="240" w:lineRule="auto"/>
+        <w:ind w:firstLine="122"/>
+        <w:rPr>
+          <w:sz w:val="20"/>
+          <w:szCs w:val="20"/>
+        </w:rPr>
+      </w:pPr>
+      <w:r>
+        <w:rPr>
+          <w:rtl w:val="0"/>
+        </w:rPr>
+      </w:r>
+      <w:r>
+        <w:drawing>
+          <wp:anchor allowOverlap="1" behindDoc="0" distB="0" distT="0" distL="0" distR="0" hidden="0" layoutInCell="1" locked="0" relativeHeight="0" simplePos="0">
+            <wp:simplePos x="0" y="0"/>
+            <wp:positionH relativeFrom="column">
+              <wp:posOffset>76200</wp:posOffset>
+            </wp:positionH>
+            <wp:positionV relativeFrom="paragraph">
+              <wp:posOffset>96854</wp:posOffset>
+            </wp:positionV>
+            <wp:extent cx="419100" cy="29210"/>
+            <wp:effectExtent b="0" l="0" r="0" t="0"/>
+            <wp:wrapTopAndBottom distB="0" distT="0"/>
+            <wp:docPr id="2" name="image1.png"/>
+            <a:graphic>
+              <a:graphicData uri="http://schemas.openxmlformats.org/drawingml/2006/picture">
+                <pic:pic>
+                  <pic:nvPicPr>
+                    <pic:cNvPr id="0" name="image1.png"/>
+                    <pic:cNvPicPr preferRelativeResize="0"/>
+                  </pic:nvPicPr>
+                  <pic:blipFill>
+                    <a:blip r:embed="rId11"/>
+                    <a:srcRect b="0" l="0" r="0" t="0"/>
+                    <a:stretch>
+                      <a:fillRect/>
+                    </a:stretch>
+                  </pic:blipFill>
+                  <pic:spPr>
+                    <a:xfrm>
+                      <a:off x="0" y="0"/>
+                      <a:ext cx="419100" cy="29210"/>
+                    </a:xfrm>
+                    <a:prstGeom prst="rect"/>
+                    <a:ln/>
+                  </pic:spPr>
+                </pic:pic>
+              </a:graphicData>
+            </a:graphic>
+          </wp:anchor>
+        </w:drawing>
+      </w:r>
+    </w:p>
+    <w:p>
+      <w:pPr>
+        <w:pStyle w:val="Heading1"/>
+        <w:spacing w:before="148" w:line="240" w:lineRule="auto"/>
+        <w:ind w:firstLine="122"/>
+        <w:rPr/>
+      </w:pPr>
+      <w:r>
+        <w:rPr>
+          <w:rtl w:val="0"/>
+        </w:rPr>
+        <w:t xml:space="preserve">Idioma</w:t>
       </w:r>
     </w:p>
     <w:p>
@@ -1836,23 +1818,44 @@
         </w:pBdr>
         <w:shd w:fill="auto" w:val="clear"/>
         <w:tabs>
-          <w:tab w:val="left" w:pos="821"/>
-          <w:tab w:val="left" w:pos="822"/>
+          <w:tab w:val="left" w:leader="none" w:pos="841"/>
+          <w:tab w:val="left" w:leader="none" w:pos="842"/>
         </w:tabs>
-        <w:spacing w:after="0" w:before="124" w:line="240" w:lineRule="auto"/>
-        <w:ind w:left="822" w:right="0" w:hanging="700"/>
-        <w:jc w:val="left"/>
-        <w:rPr>
-          <w:color w:val="343643"/>
-          <w:u w:val="none"/>
-        </w:rPr>
-      </w:pPr>
-      <w:r>
-        <w:rPr>
-          <w:color w:val="343643"/>
-          <w:rtl w:val="0"/>
-        </w:rPr>
-        <w:t xml:space="preserve">AWS DynamoDB</w:t>
+        <w:spacing w:after="0" w:before="0" w:line="240" w:lineRule="auto"/>
+        <w:ind w:left="842" w:right="0" w:hanging="720"/>
+        <w:jc w:val="left"/>
+        <w:rPr>
+          <w:b w:val="0"/>
+          <w:i w:val="0"/>
+          <w:smallCaps w:val="0"/>
+          <w:strike w:val="0"/>
+          <w:color w:val="000000"/>
+          <w:u w:val="none"/>
+          <w:shd w:fill="auto" w:val="clear"/>
+          <w:vertAlign w:val="baseline"/>
+        </w:rPr>
+      </w:pPr>
+      <w:r>
+        <w:rPr>
+          <w:rFonts w:ascii="Arial MT" w:cs="Arial MT" w:eastAsia="Arial MT" w:hAnsi="Arial MT"/>
+          <w:b w:val="0"/>
+          <w:i w:val="0"/>
+          <w:smallCaps w:val="0"/>
+          <w:strike w:val="0"/>
+          <w:color w:val="343643"/>
+          <w:sz w:val="22"/>
+          <w:szCs w:val="22"/>
+          <w:u w:val="none"/>
+          <w:shd w:fill="auto" w:val="clear"/>
+          <w:vertAlign w:val="baseline"/>
+          <w:rtl w:val="0"/>
+        </w:rPr>
+        <w:t xml:space="preserve">Português: Nativo</w:t>
+      </w:r>
+      <w:r>
+        <w:rPr>
+          <w:rtl w:val="0"/>
+        </w:rPr>
       </w:r>
     </w:p>
     <w:p>
@@ -1874,23 +1877,44 @@
         </w:pBdr>
         <w:shd w:fill="auto" w:val="clear"/>
         <w:tabs>
-          <w:tab w:val="left" w:pos="821"/>
-          <w:tab w:val="left" w:pos="822"/>
+          <w:tab w:val="left" w:leader="none" w:pos="841"/>
+          <w:tab w:val="left" w:leader="none" w:pos="842"/>
         </w:tabs>
-        <w:spacing w:after="0" w:before="124" w:line="240" w:lineRule="auto"/>
-        <w:ind w:left="822" w:right="0" w:hanging="700"/>
-        <w:jc w:val="left"/>
-        <w:rPr>
-          <w:color w:val="343643"/>
-          <w:u w:val="none"/>
-        </w:rPr>
-      </w:pPr>
-      <w:r>
-        <w:rPr>
-          <w:color w:val="343643"/>
-          <w:rtl w:val="0"/>
-        </w:rPr>
-        <w:t xml:space="preserve">AWS Elastic File System</w:t>
+        <w:spacing w:after="0" w:before="123" w:line="240" w:lineRule="auto"/>
+        <w:ind w:left="842" w:right="0" w:hanging="720"/>
+        <w:jc w:val="left"/>
+        <w:rPr>
+          <w:b w:val="0"/>
+          <w:i w:val="0"/>
+          <w:smallCaps w:val="0"/>
+          <w:strike w:val="0"/>
+          <w:color w:val="000000"/>
+          <w:u w:val="none"/>
+          <w:shd w:fill="auto" w:val="clear"/>
+          <w:vertAlign w:val="baseline"/>
+        </w:rPr>
+      </w:pPr>
+      <w:r>
+        <w:rPr>
+          <w:rFonts w:ascii="Arial MT" w:cs="Arial MT" w:eastAsia="Arial MT" w:hAnsi="Arial MT"/>
+          <w:b w:val="0"/>
+          <w:i w:val="0"/>
+          <w:smallCaps w:val="0"/>
+          <w:strike w:val="0"/>
+          <w:color w:val="343643"/>
+          <w:sz w:val="22"/>
+          <w:szCs w:val="22"/>
+          <w:u w:val="none"/>
+          <w:shd w:fill="auto" w:val="clear"/>
+          <w:vertAlign w:val="baseline"/>
+          <w:rtl w:val="0"/>
+        </w:rPr>
+        <w:t xml:space="preserve">Inglês – Leitura intermediária, escrita intermediária, conversação básica.</w:t>
+      </w:r>
+      <w:r>
+        <w:rPr>
+          <w:rtl w:val="0"/>
+        </w:rPr>
       </w:r>
     </w:p>
     <w:p>
@@ -1912,23 +1936,177 @@
         </w:pBdr>
         <w:shd w:fill="auto" w:val="clear"/>
         <w:tabs>
-          <w:tab w:val="left" w:pos="821"/>
-          <w:tab w:val="left" w:pos="822"/>
+          <w:tab w:val="left" w:leader="none" w:pos="841"/>
+          <w:tab w:val="left" w:leader="none" w:pos="842"/>
         </w:tabs>
         <w:spacing w:after="0" w:before="124" w:line="240" w:lineRule="auto"/>
-        <w:ind w:left="822" w:right="0" w:hanging="700"/>
-        <w:jc w:val="left"/>
-        <w:rPr>
-          <w:color w:val="343643"/>
-          <w:u w:val="none"/>
-        </w:rPr>
-      </w:pPr>
-      <w:r>
-        <w:rPr>
-          <w:color w:val="343643"/>
-          <w:rtl w:val="0"/>
-        </w:rPr>
-        <w:t xml:space="preserve">PostgreSQL</w:t>
+        <w:ind w:left="842" w:right="0" w:hanging="720"/>
+        <w:jc w:val="left"/>
+        <w:rPr>
+          <w:b w:val="0"/>
+          <w:i w:val="0"/>
+          <w:smallCaps w:val="0"/>
+          <w:strike w:val="0"/>
+          <w:color w:val="000000"/>
+          <w:u w:val="none"/>
+          <w:shd w:fill="auto" w:val="clear"/>
+          <w:vertAlign w:val="baseline"/>
+        </w:rPr>
+      </w:pPr>
+      <w:r>
+        <w:rPr>
+          <w:rFonts w:ascii="Arial MT" w:cs="Arial MT" w:eastAsia="Arial MT" w:hAnsi="Arial MT"/>
+          <w:b w:val="0"/>
+          <w:i w:val="0"/>
+          <w:smallCaps w:val="0"/>
+          <w:strike w:val="0"/>
+          <w:color w:val="343643"/>
+          <w:sz w:val="22"/>
+          <w:szCs w:val="22"/>
+          <w:u w:val="none"/>
+          <w:shd w:fill="auto" w:val="clear"/>
+          <w:vertAlign w:val="baseline"/>
+          <w:rtl w:val="0"/>
+        </w:rPr>
+        <w:t xml:space="preserve">Espanhol – Leitura básica, escrita </w:t>
+      </w:r>
+      <w:r>
+        <w:rPr>
+          <w:color w:val="343643"/>
+          <w:rtl w:val="0"/>
+        </w:rPr>
+        <w:t xml:space="preserve">básica,</w:t>
+      </w:r>
+      <w:r>
+        <w:rPr>
+          <w:rFonts w:ascii="Arial MT" w:cs="Arial MT" w:eastAsia="Arial MT" w:hAnsi="Arial MT"/>
+          <w:b w:val="0"/>
+          <w:i w:val="0"/>
+          <w:smallCaps w:val="0"/>
+          <w:strike w:val="0"/>
+          <w:color w:val="343643"/>
+          <w:sz w:val="22"/>
+          <w:szCs w:val="22"/>
+          <w:u w:val="none"/>
+          <w:shd w:fill="auto" w:val="clear"/>
+          <w:vertAlign w:val="baseline"/>
+          <w:rtl w:val="0"/>
+        </w:rPr>
+        <w:t xml:space="preserve"> conversação básica.</w:t>
+      </w:r>
+      <w:r>
+        <w:rPr>
+          <w:rtl w:val="0"/>
+        </w:rPr>
+      </w:r>
+    </w:p>
+    <w:p>
+      <w:pPr>
+        <w:keepNext w:val="0"/>
+        <w:keepLines w:val="0"/>
+        <w:pageBreakBefore w:val="0"/>
+        <w:widowControl w:val="0"/>
+        <w:pBdr>
+          <w:top w:space="0" w:sz="0" w:val="nil"/>
+          <w:left w:space="0" w:sz="0" w:val="nil"/>
+          <w:bottom w:space="0" w:sz="0" w:val="nil"/>
+          <w:right w:space="0" w:sz="0" w:val="nil"/>
+          <w:between w:space="0" w:sz="0" w:val="nil"/>
+        </w:pBdr>
+        <w:shd w:fill="auto" w:val="clear"/>
+        <w:spacing w:after="0" w:before="7" w:line="240" w:lineRule="auto"/>
+        <w:ind w:left="0" w:right="0" w:firstLine="0"/>
+        <w:jc w:val="left"/>
+        <w:rPr>
+          <w:rFonts w:ascii="Arial MT" w:cs="Arial MT" w:eastAsia="Arial MT" w:hAnsi="Arial MT"/>
+          <w:b w:val="0"/>
+          <w:i w:val="0"/>
+          <w:smallCaps w:val="0"/>
+          <w:strike w:val="0"/>
+          <w:color w:val="000000"/>
+          <w:sz w:val="16"/>
+          <w:szCs w:val="16"/>
+          <w:u w:val="none"/>
+          <w:shd w:fill="auto" w:val="clear"/>
+          <w:vertAlign w:val="baseline"/>
+        </w:rPr>
+      </w:pPr>
+      <w:r>
+        <w:rPr>
+          <w:rtl w:val="0"/>
+        </w:rPr>
+      </w:r>
+    </w:p>
+    <w:p>
+      <w:pPr>
+        <w:pStyle w:val="Heading1"/>
+        <w:spacing w:line="240" w:lineRule="auto"/>
+        <w:ind w:firstLine="122"/>
+        <w:rPr>
+          <w:sz w:val="20"/>
+          <w:szCs w:val="20"/>
+        </w:rPr>
+      </w:pPr>
+      <w:r>
+        <w:rPr>
+          <w:rtl w:val="0"/>
+        </w:rPr>
+      </w:r>
+      <w:r>
+        <w:drawing>
+          <wp:anchor allowOverlap="1" behindDoc="0" distB="0" distT="0" distL="0" distR="0" hidden="0" layoutInCell="1" locked="0" relativeHeight="0" simplePos="0">
+            <wp:simplePos x="0" y="0"/>
+            <wp:positionH relativeFrom="column">
+              <wp:posOffset>76200</wp:posOffset>
+            </wp:positionH>
+            <wp:positionV relativeFrom="paragraph">
+              <wp:posOffset>190500</wp:posOffset>
+            </wp:positionV>
+            <wp:extent cx="419100" cy="29210"/>
+            <wp:effectExtent b="0" l="0" r="0" t="0"/>
+            <wp:wrapTopAndBottom distB="0" distT="0"/>
+            <wp:docPr id="5" name="image1.png"/>
+            <a:graphic>
+              <a:graphicData uri="http://schemas.openxmlformats.org/drawingml/2006/picture">
+                <pic:pic>
+                  <pic:nvPicPr>
+                    <pic:cNvPr id="0" name="image1.png"/>
+                    <pic:cNvPicPr preferRelativeResize="0"/>
+                  </pic:nvPicPr>
+                  <pic:blipFill>
+                    <a:blip r:embed="rId11"/>
+                    <a:srcRect b="0" l="0" r="0" t="0"/>
+                    <a:stretch>
+                      <a:fillRect/>
+                    </a:stretch>
+                  </pic:blipFill>
+                  <pic:spPr>
+                    <a:xfrm>
+                      <a:off x="0" y="0"/>
+                      <a:ext cx="419100" cy="29210"/>
+                    </a:xfrm>
+                    <a:prstGeom prst="rect"/>
+                    <a:ln/>
+                  </pic:spPr>
+                </pic:pic>
+              </a:graphicData>
+            </a:graphic>
+          </wp:anchor>
+        </w:drawing>
+      </w:r>
+    </w:p>
+    <w:p>
+      <w:pPr>
+        <w:pStyle w:val="Heading1"/>
+        <w:spacing w:line="240" w:lineRule="auto"/>
+        <w:ind w:firstLine="122"/>
+        <w:rPr/>
+      </w:pPr>
+      <w:r>
+        <w:rPr>
+          <w:rtl w:val="0"/>
+        </w:rPr>
+        <w:t xml:space="preserve">Extracurricular</w:t>
       </w:r>
     </w:p>
     <w:p>
@@ -1950,23 +2128,44 @@
         </w:pBdr>
         <w:shd w:fill="auto" w:val="clear"/>
         <w:tabs>
-          <w:tab w:val="left" w:pos="821"/>
-          <w:tab w:val="left" w:pos="822"/>
+          <w:tab w:val="left" w:leader="none" w:pos="821"/>
+          <w:tab w:val="left" w:leader="none" w:pos="822"/>
         </w:tabs>
-        <w:spacing w:after="0" w:before="124" w:line="240" w:lineRule="auto"/>
+        <w:spacing w:after="0" w:before="0" w:line="240" w:lineRule="auto"/>
         <w:ind w:left="822" w:right="0" w:hanging="700"/>
         <w:jc w:val="left"/>
         <w:rPr>
-          <w:color w:val="343643"/>
-          <w:u w:val="none"/>
-        </w:rPr>
-      </w:pPr>
-      <w:r>
-        <w:rPr>
-          <w:color w:val="343643"/>
-          <w:rtl w:val="0"/>
-        </w:rPr>
-        <w:t xml:space="preserve">Kafka</w:t>
+          <w:b w:val="0"/>
+          <w:i w:val="0"/>
+          <w:smallCaps w:val="0"/>
+          <w:strike w:val="0"/>
+          <w:color w:val="000000"/>
+          <w:u w:val="none"/>
+          <w:shd w:fill="auto" w:val="clear"/>
+          <w:vertAlign w:val="baseline"/>
+        </w:rPr>
+      </w:pPr>
+      <w:r>
+        <w:rPr>
+          <w:rFonts w:ascii="Arial MT" w:cs="Arial MT" w:eastAsia="Arial MT" w:hAnsi="Arial MT"/>
+          <w:b w:val="0"/>
+          <w:i w:val="0"/>
+          <w:smallCaps w:val="0"/>
+          <w:strike w:val="0"/>
+          <w:color w:val="343643"/>
+          <w:sz w:val="22"/>
+          <w:szCs w:val="22"/>
+          <w:u w:val="none"/>
+          <w:shd w:fill="auto" w:val="clear"/>
+          <w:vertAlign w:val="baseline"/>
+          <w:rtl w:val="0"/>
+        </w:rPr>
+        <w:t xml:space="preserve">Curso de Python 3 básico (Udemy)</w:t>
+      </w:r>
+      <w:r>
+        <w:rPr>
+          <w:rtl w:val="0"/>
+        </w:rPr>
       </w:r>
     </w:p>
     <w:p>
@@ -1988,23 +2187,44 @@
         </w:pBdr>
         <w:shd w:fill="auto" w:val="clear"/>
         <w:tabs>
-          <w:tab w:val="left" w:pos="821"/>
-          <w:tab w:val="left" w:pos="822"/>
+          <w:tab w:val="left" w:leader="none" w:pos="821"/>
+          <w:tab w:val="left" w:leader="none" w:pos="822"/>
         </w:tabs>
-        <w:spacing w:after="0" w:before="124" w:line="240" w:lineRule="auto"/>
+        <w:spacing w:after="0" w:before="1" w:line="240" w:lineRule="auto"/>
         <w:ind w:left="822" w:right="0" w:hanging="700"/>
         <w:jc w:val="left"/>
         <w:rPr>
-          <w:color w:val="343643"/>
-          <w:u w:val="none"/>
-        </w:rPr>
-      </w:pPr>
-      <w:r>
-        <w:rPr>
-          <w:color w:val="343643"/>
-          <w:rtl w:val="0"/>
-        </w:rPr>
-        <w:t xml:space="preserve">Azure Devops</w:t>
+          <w:b w:val="0"/>
+          <w:i w:val="0"/>
+          <w:smallCaps w:val="0"/>
+          <w:strike w:val="0"/>
+          <w:color w:val="000000"/>
+          <w:u w:val="none"/>
+          <w:shd w:fill="auto" w:val="clear"/>
+          <w:vertAlign w:val="baseline"/>
+        </w:rPr>
+      </w:pPr>
+      <w:r>
+        <w:rPr>
+          <w:rFonts w:ascii="Arial MT" w:cs="Arial MT" w:eastAsia="Arial MT" w:hAnsi="Arial MT"/>
+          <w:b w:val="0"/>
+          <w:i w:val="0"/>
+          <w:smallCaps w:val="0"/>
+          <w:strike w:val="0"/>
+          <w:color w:val="343643"/>
+          <w:sz w:val="22"/>
+          <w:szCs w:val="22"/>
+          <w:u w:val="none"/>
+          <w:shd w:fill="auto" w:val="clear"/>
+          <w:vertAlign w:val="baseline"/>
+          <w:rtl w:val="0"/>
+        </w:rPr>
+        <w:t xml:space="preserve">Curso de Github (Udemy)</w:t>
+      </w:r>
+      <w:r>
+        <w:rPr>
+          <w:rtl w:val="0"/>
+        </w:rPr>
       </w:r>
     </w:p>
     <w:p>
@@ -2026,23 +2246,44 @@
         </w:pBdr>
         <w:shd w:fill="auto" w:val="clear"/>
         <w:tabs>
-          <w:tab w:val="left" w:pos="821"/>
-          <w:tab w:val="left" w:pos="822"/>
+          <w:tab w:val="left" w:leader="none" w:pos="821"/>
+          <w:tab w:val="left" w:leader="none" w:pos="822"/>
         </w:tabs>
-        <w:spacing w:after="0" w:before="124" w:line="240" w:lineRule="auto"/>
+        <w:spacing w:after="0" w:before="0" w:line="240" w:lineRule="auto"/>
         <w:ind w:left="822" w:right="0" w:hanging="700"/>
         <w:jc w:val="left"/>
         <w:rPr>
-          <w:color w:val="343643"/>
-          <w:u w:val="none"/>
-        </w:rPr>
-      </w:pPr>
-      <w:r>
-        <w:rPr>
-          <w:color w:val="343643"/>
-          <w:rtl w:val="0"/>
-        </w:rPr>
-        <w:t xml:space="preserve">Elastic Search</w:t>
+          <w:b w:val="0"/>
+          <w:i w:val="0"/>
+          <w:smallCaps w:val="0"/>
+          <w:strike w:val="0"/>
+          <w:color w:val="000000"/>
+          <w:u w:val="none"/>
+          <w:shd w:fill="auto" w:val="clear"/>
+          <w:vertAlign w:val="baseline"/>
+        </w:rPr>
+      </w:pPr>
+      <w:r>
+        <w:rPr>
+          <w:rFonts w:ascii="Arial MT" w:cs="Arial MT" w:eastAsia="Arial MT" w:hAnsi="Arial MT"/>
+          <w:b w:val="0"/>
+          <w:i w:val="0"/>
+          <w:smallCaps w:val="0"/>
+          <w:strike w:val="0"/>
+          <w:color w:val="343643"/>
+          <w:sz w:val="22"/>
+          <w:szCs w:val="22"/>
+          <w:u w:val="none"/>
+          <w:shd w:fill="auto" w:val="clear"/>
+          <w:vertAlign w:val="baseline"/>
+          <w:rtl w:val="0"/>
+        </w:rPr>
+        <w:t xml:space="preserve">Curso de Flutter (Alura)</w:t>
+      </w:r>
+      <w:r>
+        <w:rPr>
+          <w:rtl w:val="0"/>
+        </w:rPr>
       </w:r>
     </w:p>
     <w:p>
@@ -2064,23 +2305,78 @@
         </w:pBdr>
         <w:shd w:fill="auto" w:val="clear"/>
         <w:tabs>
-          <w:tab w:val="left" w:pos="821"/>
-          <w:tab w:val="left" w:pos="822"/>
+          <w:tab w:val="left" w:leader="none" w:pos="821"/>
+          <w:tab w:val="left" w:leader="none" w:pos="822"/>
         </w:tabs>
-        <w:spacing w:after="0" w:before="124" w:line="240" w:lineRule="auto"/>
+        <w:spacing w:after="0" w:before="1" w:line="240" w:lineRule="auto"/>
         <w:ind w:left="822" w:right="0" w:hanging="700"/>
         <w:jc w:val="left"/>
         <w:rPr>
-          <w:color w:val="343643"/>
-          <w:u w:val="none"/>
-        </w:rPr>
-      </w:pPr>
-      <w:r>
-        <w:rPr>
-          <w:color w:val="343643"/>
-          <w:rtl w:val="0"/>
-        </w:rPr>
-        <w:t xml:space="preserve">Rancher</w:t>
+          <w:b w:val="0"/>
+          <w:i w:val="0"/>
+          <w:smallCaps w:val="0"/>
+          <w:strike w:val="0"/>
+          <w:color w:val="000000"/>
+          <w:u w:val="none"/>
+          <w:shd w:fill="auto" w:val="clear"/>
+          <w:vertAlign w:val="baseline"/>
+        </w:rPr>
+      </w:pPr>
+      <w:r>
+        <w:rPr>
+          <w:rFonts w:ascii="Arial MT" w:cs="Arial MT" w:eastAsia="Arial MT" w:hAnsi="Arial MT"/>
+          <w:b w:val="0"/>
+          <w:i w:val="0"/>
+          <w:smallCaps w:val="0"/>
+          <w:strike w:val="0"/>
+          <w:color w:val="343643"/>
+          <w:sz w:val="22"/>
+          <w:szCs w:val="22"/>
+          <w:u w:val="none"/>
+          <w:shd w:fill="auto" w:val="clear"/>
+          <w:vertAlign w:val="baseline"/>
+          <w:rtl w:val="0"/>
+        </w:rPr>
+        <w:t xml:space="preserve">Curso de Fundamentos de Arquitetura de Software – com </w:t>
+      </w:r>
+      <w:r>
+        <w:rPr>
+          <w:rFonts w:ascii="Arial" w:cs="Arial" w:eastAsia="Arial" w:hAnsi="Arial"/>
+          <w:b w:val="1"/>
+          <w:i w:val="0"/>
+          <w:smallCaps w:val="0"/>
+          <w:strike w:val="0"/>
+          <w:color w:val="343643"/>
+          <w:sz w:val="22"/>
+          <w:szCs w:val="22"/>
+          <w:u w:val="none"/>
+          <w:shd w:fill="auto" w:val="clear"/>
+          <w:vertAlign w:val="baseline"/>
+          <w:rtl w:val="0"/>
+        </w:rPr>
+        <w:t xml:space="preserve">.</w:t>
+      </w:r>
+      <w:r>
+        <w:rPr>
+          <w:rFonts w:ascii="Arial MT" w:cs="Arial MT" w:eastAsia="Arial MT" w:hAnsi="Arial MT"/>
+          <w:b w:val="0"/>
+          <w:i w:val="0"/>
+          <w:smallCaps w:val="0"/>
+          <w:strike w:val="0"/>
+          <w:color w:val="343643"/>
+          <w:sz w:val="22"/>
+          <w:szCs w:val="22"/>
+          <w:u w:val="none"/>
+          <w:shd w:fill="auto" w:val="clear"/>
+          <w:vertAlign w:val="baseline"/>
+          <w:rtl w:val="0"/>
+        </w:rPr>
+        <w:t xml:space="preserve">Net (desenvolvedor.io)</w:t>
+      </w:r>
+      <w:r>
+        <w:rPr>
+          <w:rtl w:val="0"/>
+        </w:rPr>
       </w:r>
     </w:p>
     <w:p>
@@ -2102,485 +2398,8 @@
         </w:pBdr>
         <w:shd w:fill="auto" w:val="clear"/>
         <w:tabs>
-          <w:tab w:val="left" w:pos="821"/>
-          <w:tab w:val="left" w:pos="822"/>
-        </w:tabs>
-        <w:spacing w:after="0" w:before="124" w:line="240" w:lineRule="auto"/>
-        <w:ind w:left="822" w:right="0" w:hanging="700"/>
-        <w:jc w:val="left"/>
-        <w:rPr>
-          <w:color w:val="343643"/>
-          <w:u w:val="none"/>
-        </w:rPr>
-      </w:pPr>
-      <w:r>
-        <w:rPr>
-          <w:color w:val="343643"/>
-          <w:rtl w:val="0"/>
-        </w:rPr>
-        <w:t xml:space="preserve">Grafana</w:t>
-      </w:r>
-    </w:p>
-    <w:p>
-      <w:pPr>
-        <w:keepNext w:val="0"/>
-        <w:keepLines w:val="0"/>
-        <w:pageBreakBefore w:val="0"/>
-        <w:widowControl w:val="0"/>
-        <w:numPr>
-          <w:ilvl w:val="0"/>
-          <w:numId w:val="1"/>
-        </w:numPr>
-        <w:pBdr>
-          <w:top w:space="0" w:sz="0" w:val="nil"/>
-          <w:left w:space="0" w:sz="0" w:val="nil"/>
-          <w:bottom w:space="0" w:sz="0" w:val="nil"/>
-          <w:right w:space="0" w:sz="0" w:val="nil"/>
-          <w:between w:space="0" w:sz="0" w:val="nil"/>
-        </w:pBdr>
-        <w:shd w:fill="auto" w:val="clear"/>
-        <w:tabs>
-          <w:tab w:val="left" w:pos="821"/>
-          <w:tab w:val="left" w:pos="822"/>
-        </w:tabs>
-        <w:spacing w:after="0" w:before="124" w:line="240" w:lineRule="auto"/>
-        <w:ind w:left="822" w:right="0" w:hanging="700"/>
-        <w:jc w:val="left"/>
-        <w:rPr>
-          <w:color w:val="343643"/>
-          <w:u w:val="none"/>
-        </w:rPr>
-      </w:pPr>
-      <w:r>
-        <w:rPr>
-          <w:color w:val="343643"/>
-          <w:rtl w:val="0"/>
-        </w:rPr>
-        <w:t xml:space="preserve">Kibana</w:t>
-      </w:r>
-    </w:p>
-    <w:p>
-      <w:pPr>
-        <w:keepNext w:val="0"/>
-        <w:keepLines w:val="0"/>
-        <w:pageBreakBefore w:val="0"/>
-        <w:widowControl w:val="0"/>
-        <w:numPr>
-          <w:ilvl w:val="0"/>
-          <w:numId w:val="1"/>
-        </w:numPr>
-        <w:pBdr>
-          <w:top w:space="0" w:sz="0" w:val="nil"/>
-          <w:left w:space="0" w:sz="0" w:val="nil"/>
-          <w:bottom w:space="0" w:sz="0" w:val="nil"/>
-          <w:right w:space="0" w:sz="0" w:val="nil"/>
-          <w:between w:space="0" w:sz="0" w:val="nil"/>
-        </w:pBdr>
-        <w:shd w:fill="auto" w:val="clear"/>
-        <w:tabs>
-          <w:tab w:val="left" w:pos="821"/>
-          <w:tab w:val="left" w:pos="822"/>
-        </w:tabs>
-        <w:spacing w:after="0" w:before="124" w:line="240" w:lineRule="auto"/>
-        <w:ind w:left="822" w:right="0" w:hanging="700"/>
-        <w:jc w:val="left"/>
-        <w:rPr>
-          <w:color w:val="343643"/>
-          <w:u w:val="none"/>
-        </w:rPr>
-      </w:pPr>
-      <w:r>
-        <w:rPr>
-          <w:color w:val="343643"/>
-          <w:rtl w:val="0"/>
-        </w:rPr>
-        <w:t xml:space="preserve">Backstage</w:t>
-      </w:r>
-    </w:p>
-    <w:p>
-      <w:pPr>
-        <w:keepNext w:val="0"/>
-        <w:keepLines w:val="0"/>
-        <w:pageBreakBefore w:val="0"/>
-        <w:widowControl w:val="0"/>
-        <w:pBdr>
-          <w:top w:space="0" w:sz="0" w:val="nil"/>
-          <w:left w:space="0" w:sz="0" w:val="nil"/>
-          <w:bottom w:space="0" w:sz="0" w:val="nil"/>
-          <w:right w:space="0" w:sz="0" w:val="nil"/>
-          <w:between w:space="0" w:sz="0" w:val="nil"/>
-        </w:pBdr>
-        <w:shd w:fill="auto" w:val="clear"/>
-        <w:spacing w:after="0" w:before="2" w:line="240" w:lineRule="auto"/>
-        <w:ind w:left="0" w:right="0" w:firstLine="0"/>
-        <w:jc w:val="left"/>
-        <w:rPr>
-          <w:rFonts w:ascii="Arial MT" w:cs="Arial MT" w:eastAsia="Arial MT" w:hAnsi="Arial MT"/>
-          <w:b w:val="0"/>
-          <w:i w:val="0"/>
-          <w:smallCaps w:val="0"/>
-          <w:strike w:val="0"/>
-          <w:color w:val="000000"/>
-          <w:sz w:val="27"/>
-          <w:szCs w:val="27"/>
-          <w:u w:val="none"/>
-          <w:shd w:fill="auto" w:val="clear"/>
-          <w:vertAlign w:val="baseline"/>
-        </w:rPr>
-      </w:pPr>
-      <w:r>
-        <w:rPr>
-          <w:rtl w:val="0"/>
-        </w:rPr>
-      </w:r>
-      <w:r>
-        <w:drawing>
-          <wp:anchor allowOverlap="1" behindDoc="0" distB="0" distT="0" distL="0" distR="0" hidden="0" layoutInCell="1" locked="0" relativeHeight="0" simplePos="0">
-            <wp:simplePos x="0" y="0"/>
-            <wp:positionH relativeFrom="column">
-              <wp:posOffset>99081</wp:posOffset>
-            </wp:positionH>
-            <wp:positionV relativeFrom="paragraph">
-              <wp:posOffset>223545</wp:posOffset>
-            </wp:positionV>
-            <wp:extent cx="367821" cy="14001"/>
-            <wp:effectExtent b="0" l="0" r="0" t="0"/>
-            <wp:wrapTopAndBottom distB="0" distT="0"/>
-            <wp:docPr id="5" name="image4.png"/>
-            <a:graphic>
-              <a:graphicData uri="http://schemas.openxmlformats.org/drawingml/2006/picture">
-                <pic:pic>
-                  <pic:nvPicPr>
-                    <pic:cNvPr id="0" name="image4.png"/>
-                    <pic:cNvPicPr preferRelativeResize="0"/>
-                  </pic:nvPicPr>
-                  <pic:blipFill>
-                    <a:blip r:embed="rId14"/>
-                    <a:srcRect b="0" l="0" r="0" t="0"/>
-                    <a:stretch>
-                      <a:fillRect/>
-                    </a:stretch>
-                  </pic:blipFill>
-                  <pic:spPr>
-                    <a:xfrm>
-                      <a:off x="0" y="0"/>
-                      <a:ext cx="367821" cy="14001"/>
-                    </a:xfrm>
-                    <a:prstGeom prst="rect"/>
-                    <a:ln/>
-                  </pic:spPr>
-                </pic:pic>
-              </a:graphicData>
-            </a:graphic>
-          </wp:anchor>
-        </w:drawing>
-      </w:r>
-    </w:p>
-    <w:p>
-      <w:pPr>
-        <w:pStyle w:val="Heading1"/>
-        <w:spacing w:before="148" w:line="240" w:lineRule="auto"/>
-        <w:ind w:firstLine="122"/>
-        <w:rPr/>
-      </w:pPr>
-      <w:r>
-        <w:rPr>
-          <w:rtl w:val="0"/>
-        </w:rPr>
-        <w:t xml:space="preserve">Idioma</w:t>
-      </w:r>
-    </w:p>
-    <w:p>
-      <w:pPr>
-        <w:keepNext w:val="0"/>
-        <w:keepLines w:val="0"/>
-        <w:pageBreakBefore w:val="0"/>
-        <w:widowControl w:val="0"/>
-        <w:numPr>
-          <w:ilvl w:val="0"/>
-          <w:numId w:val="1"/>
-        </w:numPr>
-        <w:pBdr>
-          <w:top w:space="0" w:sz="0" w:val="nil"/>
-          <w:left w:space="0" w:sz="0" w:val="nil"/>
-          <w:bottom w:space="0" w:sz="0" w:val="nil"/>
-          <w:right w:space="0" w:sz="0" w:val="nil"/>
-          <w:between w:space="0" w:sz="0" w:val="nil"/>
-        </w:pBdr>
-        <w:shd w:fill="auto" w:val="clear"/>
-        <w:tabs>
-          <w:tab w:val="left" w:pos="841"/>
-          <w:tab w:val="left" w:pos="842"/>
-        </w:tabs>
-        <w:spacing w:after="0" w:before="0" w:line="240" w:lineRule="auto"/>
-        <w:ind w:left="842" w:right="0" w:hanging="720"/>
-        <w:jc w:val="left"/>
-        <w:rPr>
-          <w:b w:val="0"/>
-          <w:i w:val="0"/>
-          <w:smallCaps w:val="0"/>
-          <w:strike w:val="0"/>
-          <w:color w:val="000000"/>
-          <w:u w:val="none"/>
-          <w:shd w:fill="auto" w:val="clear"/>
-          <w:vertAlign w:val="baseline"/>
-        </w:rPr>
-      </w:pPr>
-      <w:r>
-        <w:rPr>
-          <w:rFonts w:ascii="Arial MT" w:cs="Arial MT" w:eastAsia="Arial MT" w:hAnsi="Arial MT"/>
-          <w:b w:val="0"/>
-          <w:i w:val="0"/>
-          <w:smallCaps w:val="0"/>
-          <w:strike w:val="0"/>
-          <w:color w:val="343643"/>
-          <w:sz w:val="22"/>
-          <w:szCs w:val="22"/>
-          <w:u w:val="none"/>
-          <w:shd w:fill="auto" w:val="clear"/>
-          <w:vertAlign w:val="baseline"/>
-          <w:rtl w:val="0"/>
-        </w:rPr>
-        <w:t xml:space="preserve">Português: Nativo</w:t>
-      </w:r>
-      <w:r>
-        <w:rPr>
-          <w:rtl w:val="0"/>
-        </w:rPr>
-      </w:r>
-    </w:p>
-    <w:p>
-      <w:pPr>
-        <w:keepNext w:val="0"/>
-        <w:keepLines w:val="0"/>
-        <w:pageBreakBefore w:val="0"/>
-        <w:widowControl w:val="0"/>
-        <w:numPr>
-          <w:ilvl w:val="0"/>
-          <w:numId w:val="1"/>
-        </w:numPr>
-        <w:pBdr>
-          <w:top w:space="0" w:sz="0" w:val="nil"/>
-          <w:left w:space="0" w:sz="0" w:val="nil"/>
-          <w:bottom w:space="0" w:sz="0" w:val="nil"/>
-          <w:right w:space="0" w:sz="0" w:val="nil"/>
-          <w:between w:space="0" w:sz="0" w:val="nil"/>
-        </w:pBdr>
-        <w:shd w:fill="auto" w:val="clear"/>
-        <w:tabs>
-          <w:tab w:val="left" w:pos="841"/>
-          <w:tab w:val="left" w:pos="842"/>
-        </w:tabs>
-        <w:spacing w:after="0" w:before="123" w:line="240" w:lineRule="auto"/>
-        <w:ind w:left="842" w:right="0" w:hanging="720"/>
-        <w:jc w:val="left"/>
-        <w:rPr>
-          <w:b w:val="0"/>
-          <w:i w:val="0"/>
-          <w:smallCaps w:val="0"/>
-          <w:strike w:val="0"/>
-          <w:color w:val="000000"/>
-          <w:u w:val="none"/>
-          <w:shd w:fill="auto" w:val="clear"/>
-          <w:vertAlign w:val="baseline"/>
-        </w:rPr>
-      </w:pPr>
-      <w:r>
-        <w:rPr>
-          <w:rFonts w:ascii="Arial MT" w:cs="Arial MT" w:eastAsia="Arial MT" w:hAnsi="Arial MT"/>
-          <w:b w:val="0"/>
-          <w:i w:val="0"/>
-          <w:smallCaps w:val="0"/>
-          <w:strike w:val="0"/>
-          <w:color w:val="343643"/>
-          <w:sz w:val="22"/>
-          <w:szCs w:val="22"/>
-          <w:u w:val="none"/>
-          <w:shd w:fill="auto" w:val="clear"/>
-          <w:vertAlign w:val="baseline"/>
-          <w:rtl w:val="0"/>
-        </w:rPr>
-        <w:t xml:space="preserve">Inglês – Leitura intermediária, escrita intermediária, conversação básica.</w:t>
-      </w:r>
-      <w:r>
-        <w:rPr>
-          <w:rtl w:val="0"/>
-        </w:rPr>
-      </w:r>
-    </w:p>
-    <w:p>
-      <w:pPr>
-        <w:keepNext w:val="0"/>
-        <w:keepLines w:val="0"/>
-        <w:pageBreakBefore w:val="0"/>
-        <w:widowControl w:val="0"/>
-        <w:numPr>
-          <w:ilvl w:val="0"/>
-          <w:numId w:val="1"/>
-        </w:numPr>
-        <w:pBdr>
-          <w:top w:space="0" w:sz="0" w:val="nil"/>
-          <w:left w:space="0" w:sz="0" w:val="nil"/>
-          <w:bottom w:space="0" w:sz="0" w:val="nil"/>
-          <w:right w:space="0" w:sz="0" w:val="nil"/>
-          <w:between w:space="0" w:sz="0" w:val="nil"/>
-        </w:pBdr>
-        <w:shd w:fill="auto" w:val="clear"/>
-        <w:tabs>
-          <w:tab w:val="left" w:pos="841"/>
-          <w:tab w:val="left" w:pos="842"/>
-        </w:tabs>
-        <w:spacing w:after="0" w:before="124" w:line="240" w:lineRule="auto"/>
-        <w:ind w:left="842" w:right="0" w:hanging="720"/>
-        <w:jc w:val="left"/>
-        <w:rPr>
-          <w:b w:val="0"/>
-          <w:i w:val="0"/>
-          <w:smallCaps w:val="0"/>
-          <w:strike w:val="0"/>
-          <w:color w:val="000000"/>
-          <w:u w:val="none"/>
-          <w:shd w:fill="auto" w:val="clear"/>
-          <w:vertAlign w:val="baseline"/>
-        </w:rPr>
-      </w:pPr>
-      <w:r>
-        <w:rPr>
-          <w:rFonts w:ascii="Arial MT" w:cs="Arial MT" w:eastAsia="Arial MT" w:hAnsi="Arial MT"/>
-          <w:b w:val="0"/>
-          <w:i w:val="0"/>
-          <w:smallCaps w:val="0"/>
-          <w:strike w:val="0"/>
-          <w:color w:val="343643"/>
-          <w:sz w:val="22"/>
-          <w:szCs w:val="22"/>
-          <w:u w:val="none"/>
-          <w:shd w:fill="auto" w:val="clear"/>
-          <w:vertAlign w:val="baseline"/>
-          <w:rtl w:val="0"/>
-        </w:rPr>
-        <w:t xml:space="preserve">Espanhol – Leitura básica, escrita básico, conversação básica.</w:t>
-      </w:r>
-      <w:r>
-        <w:rPr>
-          <w:rtl w:val="0"/>
-        </w:rPr>
-      </w:r>
-    </w:p>
-    <w:p>
-      <w:pPr>
-        <w:keepNext w:val="0"/>
-        <w:keepLines w:val="0"/>
-        <w:pageBreakBefore w:val="0"/>
-        <w:widowControl w:val="0"/>
-        <w:pBdr>
-          <w:top w:space="0" w:sz="0" w:val="nil"/>
-          <w:left w:space="0" w:sz="0" w:val="nil"/>
-          <w:bottom w:space="0" w:sz="0" w:val="nil"/>
-          <w:right w:space="0" w:sz="0" w:val="nil"/>
-          <w:between w:space="0" w:sz="0" w:val="nil"/>
-        </w:pBdr>
-        <w:shd w:fill="auto" w:val="clear"/>
-        <w:spacing w:after="0" w:before="7" w:line="240" w:lineRule="auto"/>
-        <w:ind w:left="0" w:right="0" w:firstLine="0"/>
-        <w:jc w:val="left"/>
-        <w:rPr>
-          <w:rFonts w:ascii="Arial MT" w:cs="Arial MT" w:eastAsia="Arial MT" w:hAnsi="Arial MT"/>
-          <w:b w:val="0"/>
-          <w:i w:val="0"/>
-          <w:smallCaps w:val="0"/>
-          <w:strike w:val="0"/>
-          <w:color w:val="000000"/>
-          <w:sz w:val="16"/>
-          <w:szCs w:val="16"/>
-          <w:u w:val="none"/>
-          <w:shd w:fill="auto" w:val="clear"/>
-          <w:vertAlign w:val="baseline"/>
-        </w:rPr>
-      </w:pPr>
-      <w:r>
-        <w:rPr>
-          <w:rtl w:val="0"/>
-        </w:rPr>
-      </w:r>
-      <w:r>
-        <w:drawing>
-          <wp:anchor allowOverlap="1" behindDoc="0" distB="0" distT="0" distL="0" distR="0" hidden="0" layoutInCell="1" locked="0" relativeHeight="0" simplePos="0">
-            <wp:simplePos x="0" y="0"/>
-            <wp:positionH relativeFrom="column">
-              <wp:posOffset>99081</wp:posOffset>
-            </wp:positionH>
-            <wp:positionV relativeFrom="paragraph">
-              <wp:posOffset>146134</wp:posOffset>
-            </wp:positionV>
-            <wp:extent cx="368625" cy="14287"/>
-            <wp:effectExtent b="0" l="0" r="0" t="0"/>
-            <wp:wrapTopAndBottom distB="0" distT="0"/>
-            <wp:docPr id="6" name="image2.png"/>
-            <a:graphic>
-              <a:graphicData uri="http://schemas.openxmlformats.org/drawingml/2006/picture">
-                <pic:pic>
-                  <pic:nvPicPr>
-                    <pic:cNvPr id="0" name="image2.png"/>
-                    <pic:cNvPicPr preferRelativeResize="0"/>
-                  </pic:nvPicPr>
-                  <pic:blipFill>
-                    <a:blip r:embed="rId13"/>
-                    <a:srcRect b="0" l="0" r="0" t="0"/>
-                    <a:stretch>
-                      <a:fillRect/>
-                    </a:stretch>
-                  </pic:blipFill>
-                  <pic:spPr>
-                    <a:xfrm>
-                      <a:off x="0" y="0"/>
-                      <a:ext cx="368625" cy="14287"/>
-                    </a:xfrm>
-                    <a:prstGeom prst="rect"/>
-                    <a:ln/>
-                  </pic:spPr>
-                </pic:pic>
-              </a:graphicData>
-            </a:graphic>
-          </wp:anchor>
-        </w:drawing>
-      </w:r>
-    </w:p>
-    <w:p>
-      <w:pPr>
-        <w:pStyle w:val="Heading1"/>
-        <w:spacing w:line="240" w:lineRule="auto"/>
-        <w:ind w:firstLine="122"/>
-        <w:rPr/>
-      </w:pPr>
-      <w:r>
-        <w:rPr>
-          <w:rtl w:val="0"/>
-        </w:rPr>
-        <w:t xml:space="preserve">Extracurricular</w:t>
-      </w:r>
-    </w:p>
-    <w:p>
-      <w:pPr>
-        <w:keepNext w:val="0"/>
-        <w:keepLines w:val="0"/>
-        <w:pageBreakBefore w:val="0"/>
-        <w:widowControl w:val="0"/>
-        <w:numPr>
-          <w:ilvl w:val="0"/>
-          <w:numId w:val="1"/>
-        </w:numPr>
-        <w:pBdr>
-          <w:top w:space="0" w:sz="0" w:val="nil"/>
-          <w:left w:space="0" w:sz="0" w:val="nil"/>
-          <w:bottom w:space="0" w:sz="0" w:val="nil"/>
-          <w:right w:space="0" w:sz="0" w:val="nil"/>
-          <w:between w:space="0" w:sz="0" w:val="nil"/>
-        </w:pBdr>
-        <w:shd w:fill="auto" w:val="clear"/>
-        <w:tabs>
-          <w:tab w:val="left" w:pos="821"/>
-          <w:tab w:val="left" w:pos="822"/>
+          <w:tab w:val="left" w:leader="none" w:pos="821"/>
+          <w:tab w:val="left" w:leader="none" w:pos="822"/>
         </w:tabs>
         <w:spacing w:after="0" w:before="0" w:line="240" w:lineRule="auto"/>
         <w:ind w:left="822" w:right="0" w:hanging="700"/>
@@ -2611,361 +2430,12 @@
           <w:vertAlign w:val="baseline"/>
           <w:rtl w:val="0"/>
         </w:rPr>
-        <w:t xml:space="preserve">Curso de Python 3 básico (Udemy)</w:t>
-      </w:r>
-      <w:r>
-        <w:rPr>
-          <w:rtl w:val="0"/>
-        </w:rPr>
-      </w:r>
-    </w:p>
-    <w:p>
-      <w:pPr>
-        <w:keepNext w:val="0"/>
-        <w:keepLines w:val="0"/>
-        <w:pageBreakBefore w:val="0"/>
-        <w:widowControl w:val="0"/>
-        <w:numPr>
-          <w:ilvl w:val="0"/>
-          <w:numId w:val="1"/>
-        </w:numPr>
-        <w:pBdr>
-          <w:top w:space="0" w:sz="0" w:val="nil"/>
-          <w:left w:space="0" w:sz="0" w:val="nil"/>
-          <w:bottom w:space="0" w:sz="0" w:val="nil"/>
-          <w:right w:space="0" w:sz="0" w:val="nil"/>
-          <w:between w:space="0" w:sz="0" w:val="nil"/>
-        </w:pBdr>
-        <w:shd w:fill="auto" w:val="clear"/>
-        <w:tabs>
-          <w:tab w:val="left" w:pos="821"/>
-          <w:tab w:val="left" w:pos="822"/>
-        </w:tabs>
-        <w:spacing w:after="0" w:before="1" w:line="240" w:lineRule="auto"/>
-        <w:ind w:left="822" w:right="0" w:hanging="700"/>
-        <w:jc w:val="left"/>
-        <w:rPr>
-          <w:b w:val="0"/>
-          <w:i w:val="0"/>
-          <w:smallCaps w:val="0"/>
-          <w:strike w:val="0"/>
-          <w:color w:val="000000"/>
-          <w:u w:val="none"/>
-          <w:shd w:fill="auto" w:val="clear"/>
-          <w:vertAlign w:val="baseline"/>
-        </w:rPr>
-      </w:pPr>
-      <w:r>
-        <w:rPr>
-          <w:rFonts w:ascii="Arial MT" w:cs="Arial MT" w:eastAsia="Arial MT" w:hAnsi="Arial MT"/>
-          <w:b w:val="0"/>
-          <w:i w:val="0"/>
-          <w:smallCaps w:val="0"/>
-          <w:strike w:val="0"/>
-          <w:color w:val="343643"/>
-          <w:sz w:val="22"/>
-          <w:szCs w:val="22"/>
-          <w:u w:val="none"/>
-          <w:shd w:fill="auto" w:val="clear"/>
-          <w:vertAlign w:val="baseline"/>
-          <w:rtl w:val="0"/>
-        </w:rPr>
-        <w:t xml:space="preserve">Curso de Github (Udemy)</w:t>
-      </w:r>
-      <w:r>
-        <w:rPr>
-          <w:rtl w:val="0"/>
-        </w:rPr>
-      </w:r>
-    </w:p>
-    <w:p>
-      <w:pPr>
-        <w:keepNext w:val="0"/>
-        <w:keepLines w:val="0"/>
-        <w:pageBreakBefore w:val="0"/>
-        <w:widowControl w:val="0"/>
-        <w:numPr>
-          <w:ilvl w:val="0"/>
-          <w:numId w:val="1"/>
-        </w:numPr>
-        <w:pBdr>
-          <w:top w:space="0" w:sz="0" w:val="nil"/>
-          <w:left w:space="0" w:sz="0" w:val="nil"/>
-          <w:bottom w:space="0" w:sz="0" w:val="nil"/>
-          <w:right w:space="0" w:sz="0" w:val="nil"/>
-          <w:between w:space="0" w:sz="0" w:val="nil"/>
-        </w:pBdr>
-        <w:shd w:fill="auto" w:val="clear"/>
-        <w:tabs>
-          <w:tab w:val="left" w:pos="821"/>
-          <w:tab w:val="left" w:pos="822"/>
-        </w:tabs>
-        <w:spacing w:after="0" w:before="0" w:line="240" w:lineRule="auto"/>
-        <w:ind w:left="822" w:right="0" w:hanging="700"/>
-        <w:jc w:val="left"/>
-        <w:rPr>
-          <w:b w:val="0"/>
-          <w:i w:val="0"/>
-          <w:smallCaps w:val="0"/>
-          <w:strike w:val="0"/>
-          <w:color w:val="000000"/>
-          <w:u w:val="none"/>
-          <w:shd w:fill="auto" w:val="clear"/>
-          <w:vertAlign w:val="baseline"/>
-        </w:rPr>
-      </w:pPr>
-      <w:r>
-        <w:rPr>
-          <w:rFonts w:ascii="Arial MT" w:cs="Arial MT" w:eastAsia="Arial MT" w:hAnsi="Arial MT"/>
-          <w:b w:val="0"/>
-          <w:i w:val="0"/>
-          <w:smallCaps w:val="0"/>
-          <w:strike w:val="0"/>
-          <w:color w:val="343643"/>
-          <w:sz w:val="22"/>
-          <w:szCs w:val="22"/>
-          <w:u w:val="none"/>
-          <w:shd w:fill="auto" w:val="clear"/>
-          <w:vertAlign w:val="baseline"/>
-          <w:rtl w:val="0"/>
-        </w:rPr>
-        <w:t xml:space="preserve">Curso de Flutter (Alura)</w:t>
-      </w:r>
-      <w:r>
-        <w:rPr>
-          <w:rtl w:val="0"/>
-        </w:rPr>
-      </w:r>
-    </w:p>
-    <w:p>
-      <w:pPr>
-        <w:keepNext w:val="0"/>
-        <w:keepLines w:val="0"/>
-        <w:pageBreakBefore w:val="0"/>
-        <w:widowControl w:val="0"/>
-        <w:numPr>
-          <w:ilvl w:val="0"/>
-          <w:numId w:val="1"/>
-        </w:numPr>
-        <w:pBdr>
-          <w:top w:space="0" w:sz="0" w:val="nil"/>
-          <w:left w:space="0" w:sz="0" w:val="nil"/>
-          <w:bottom w:space="0" w:sz="0" w:val="nil"/>
-          <w:right w:space="0" w:sz="0" w:val="nil"/>
-          <w:between w:space="0" w:sz="0" w:val="nil"/>
-        </w:pBdr>
-        <w:shd w:fill="auto" w:val="clear"/>
-        <w:tabs>
-          <w:tab w:val="left" w:pos="821"/>
-          <w:tab w:val="left" w:pos="822"/>
-        </w:tabs>
-        <w:spacing w:after="0" w:before="1" w:line="240" w:lineRule="auto"/>
-        <w:ind w:left="822" w:right="0" w:hanging="700"/>
-        <w:jc w:val="left"/>
-        <w:rPr>
-          <w:b w:val="0"/>
-          <w:i w:val="0"/>
-          <w:smallCaps w:val="0"/>
-          <w:strike w:val="0"/>
-          <w:color w:val="000000"/>
-          <w:u w:val="none"/>
-          <w:shd w:fill="auto" w:val="clear"/>
-          <w:vertAlign w:val="baseline"/>
-        </w:rPr>
-      </w:pPr>
-      <w:r>
-        <w:rPr>
-          <w:rFonts w:ascii="Arial MT" w:cs="Arial MT" w:eastAsia="Arial MT" w:hAnsi="Arial MT"/>
-          <w:b w:val="0"/>
-          <w:i w:val="0"/>
-          <w:smallCaps w:val="0"/>
-          <w:strike w:val="0"/>
-          <w:color w:val="343643"/>
-          <w:sz w:val="22"/>
-          <w:szCs w:val="22"/>
-          <w:u w:val="none"/>
-          <w:shd w:fill="auto" w:val="clear"/>
-          <w:vertAlign w:val="baseline"/>
-          <w:rtl w:val="0"/>
-        </w:rPr>
-        <w:t xml:space="preserve">Curso de Fundamentos de Arquitetura de Software – com </w:t>
-      </w:r>
-      <w:r>
-        <w:rPr>
-          <w:rFonts w:ascii="Arial" w:cs="Arial" w:eastAsia="Arial" w:hAnsi="Arial"/>
-          <w:b w:val="1"/>
-          <w:i w:val="0"/>
-          <w:smallCaps w:val="0"/>
-          <w:strike w:val="0"/>
-          <w:color w:val="343643"/>
-          <w:sz w:val="22"/>
-          <w:szCs w:val="22"/>
-          <w:u w:val="none"/>
-          <w:shd w:fill="auto" w:val="clear"/>
-          <w:vertAlign w:val="baseline"/>
-          <w:rtl w:val="0"/>
-        </w:rPr>
-        <w:t xml:space="preserve">.</w:t>
-      </w:r>
-      <w:r>
-        <w:rPr>
-          <w:rFonts w:ascii="Arial MT" w:cs="Arial MT" w:eastAsia="Arial MT" w:hAnsi="Arial MT"/>
-          <w:b w:val="0"/>
-          <w:i w:val="0"/>
-          <w:smallCaps w:val="0"/>
-          <w:strike w:val="0"/>
-          <w:color w:val="343643"/>
-          <w:sz w:val="22"/>
-          <w:szCs w:val="22"/>
-          <w:u w:val="none"/>
-          <w:shd w:fill="auto" w:val="clear"/>
-          <w:vertAlign w:val="baseline"/>
-          <w:rtl w:val="0"/>
-        </w:rPr>
-        <w:t xml:space="preserve">Net (desenvolvedor.io)</w:t>
-      </w:r>
-      <w:r>
-        <w:rPr>
-          <w:rtl w:val="0"/>
-        </w:rPr>
-      </w:r>
-    </w:p>
-    <w:p>
-      <w:pPr>
-        <w:keepNext w:val="0"/>
-        <w:keepLines w:val="0"/>
-        <w:pageBreakBefore w:val="0"/>
-        <w:widowControl w:val="0"/>
-        <w:numPr>
-          <w:ilvl w:val="0"/>
-          <w:numId w:val="1"/>
-        </w:numPr>
-        <w:pBdr>
-          <w:top w:space="0" w:sz="0" w:val="nil"/>
-          <w:left w:space="0" w:sz="0" w:val="nil"/>
-          <w:bottom w:space="0" w:sz="0" w:val="nil"/>
-          <w:right w:space="0" w:sz="0" w:val="nil"/>
-          <w:between w:space="0" w:sz="0" w:val="nil"/>
-        </w:pBdr>
-        <w:shd w:fill="auto" w:val="clear"/>
-        <w:tabs>
-          <w:tab w:val="left" w:pos="821"/>
-          <w:tab w:val="left" w:pos="822"/>
-        </w:tabs>
-        <w:spacing w:after="0" w:before="0" w:line="240" w:lineRule="auto"/>
-        <w:ind w:left="822" w:right="0" w:hanging="700"/>
-        <w:jc w:val="left"/>
-        <w:rPr>
-          <w:b w:val="0"/>
-          <w:i w:val="0"/>
-          <w:smallCaps w:val="0"/>
-          <w:strike w:val="0"/>
-          <w:color w:val="000000"/>
-          <w:u w:val="none"/>
-          <w:shd w:fill="auto" w:val="clear"/>
-          <w:vertAlign w:val="baseline"/>
-        </w:rPr>
-      </w:pPr>
-      <w:r>
-        <w:rPr>
-          <w:rFonts w:ascii="Arial MT" w:cs="Arial MT" w:eastAsia="Arial MT" w:hAnsi="Arial MT"/>
-          <w:b w:val="0"/>
-          <w:i w:val="0"/>
-          <w:smallCaps w:val="0"/>
-          <w:strike w:val="0"/>
-          <w:color w:val="343643"/>
-          <w:sz w:val="22"/>
-          <w:szCs w:val="22"/>
-          <w:u w:val="none"/>
-          <w:shd w:fill="auto" w:val="clear"/>
-          <w:vertAlign w:val="baseline"/>
-          <w:rtl w:val="0"/>
-        </w:rPr>
         <w:t xml:space="preserve">Curso EXIN Privacy &amp; Data Protection Essentials – LGPD</w:t>
       </w:r>
       <w:r>
         <w:rPr>
           <w:rtl w:val="0"/>
         </w:rPr>
-      </w:r>
-    </w:p>
-    <w:p>
-      <w:pPr>
-        <w:keepNext w:val="0"/>
-        <w:keepLines w:val="0"/>
-        <w:pageBreakBefore w:val="0"/>
-        <w:widowControl w:val="0"/>
-        <w:pBdr>
-          <w:top w:space="0" w:sz="0" w:val="nil"/>
-          <w:left w:space="0" w:sz="0" w:val="nil"/>
-          <w:bottom w:space="0" w:sz="0" w:val="nil"/>
-          <w:right w:space="0" w:sz="0" w:val="nil"/>
-          <w:between w:space="0" w:sz="0" w:val="nil"/>
-        </w:pBdr>
-        <w:shd w:fill="auto" w:val="clear"/>
-        <w:spacing w:after="0" w:before="10" w:line="240" w:lineRule="auto"/>
-        <w:ind w:left="0" w:right="0" w:firstLine="0"/>
-        <w:jc w:val="left"/>
-        <w:rPr>
-          <w:rFonts w:ascii="Arial MT" w:cs="Arial MT" w:eastAsia="Arial MT" w:hAnsi="Arial MT"/>
-          <w:b w:val="0"/>
-          <w:i w:val="0"/>
-          <w:smallCaps w:val="0"/>
-          <w:strike w:val="0"/>
-          <w:color w:val="000000"/>
-          <w:sz w:val="26"/>
-          <w:szCs w:val="26"/>
-          <w:u w:val="none"/>
-          <w:shd w:fill="auto" w:val="clear"/>
-          <w:vertAlign w:val="baseline"/>
-        </w:rPr>
-      </w:pPr>
-      <w:r>
-        <w:rPr>
-          <w:rtl w:val="0"/>
-        </w:rPr>
-      </w:r>
-      <w:r>
-        <w:drawing>
-          <wp:anchor allowOverlap="1" behindDoc="0" distB="0" distT="0" distL="0" distR="0" hidden="0" layoutInCell="1" locked="0" relativeHeight="0" simplePos="0">
-            <wp:simplePos x="0" y="0"/>
-            <wp:positionH relativeFrom="column">
-              <wp:posOffset>73025</wp:posOffset>
-            </wp:positionH>
-            <wp:positionV relativeFrom="paragraph">
-              <wp:posOffset>221005</wp:posOffset>
-            </wp:positionV>
-            <wp:extent cx="415766" cy="27717"/>
-            <wp:effectExtent b="0" l="0" r="0" t="0"/>
-            <wp:wrapTopAndBottom distB="0" distT="0"/>
-            <wp:docPr id="7" name="image1.png"/>
-            <a:graphic>
-              <a:graphicData uri="http://schemas.openxmlformats.org/drawingml/2006/picture">
-                <pic:pic>
-                  <pic:nvPicPr>
-                    <pic:cNvPr id="0" name="image1.png"/>
-                    <pic:cNvPicPr preferRelativeResize="0"/>
-                  </pic:nvPicPr>
-                  <pic:blipFill>
-                    <a:blip r:embed="rId11"/>
-                    <a:srcRect b="0" l="0" r="0" t="0"/>
-                    <a:stretch>
-                      <a:fillRect/>
-                    </a:stretch>
-                  </pic:blipFill>
-                  <pic:spPr>
-                    <a:xfrm>
-                      <a:off x="0" y="0"/>
-                      <a:ext cx="415766" cy="27717"/>
-                    </a:xfrm>
-                    <a:prstGeom prst="rect"/>
-                    <a:ln/>
-                  </pic:spPr>
-                </pic:pic>
-              </a:graphicData>
-            </a:graphic>
-          </wp:anchor>
-        </w:drawing>
       </w:r>
     </w:p>
     <w:sectPr>
@@ -3010,7 +2480,7 @@
       <w:lvlText w:val="•"/>
       <w:lvlJc w:val="left"/>
       <w:pPr>
-        <w:ind w:left="2641" w:hanging="699.9999999999998"/>
+        <w:ind w:left="2641" w:hanging="699.9999999999995"/>
       </w:pPr>
       <w:rPr/>
     </w:lvl>

</xml_diff>